<commit_message>
Updated week 2 documentation
</commit_message>
<xml_diff>
--- a/Microcontrollers/documentatie/Rapportage - Microcontrollers.docx
+++ b/Microcontrollers/documentatie/Rapportage - Microcontrollers.docx
@@ -104,7 +104,7 @@
                                 </w:tblPr>
                                 <w:tblGrid>
                                   <w:gridCol w:w="7770"/>
-                                  <w:gridCol w:w="3736"/>
+                                  <w:gridCol w:w="2197"/>
                                 </w:tblGrid>
                                 <w:tr>
                                   <w:trPr>
@@ -406,7 +406,7 @@
                           </w:tblPr>
                           <w:tblGrid>
                             <w:gridCol w:w="7770"/>
-                            <w:gridCol w:w="3736"/>
+                            <w:gridCol w:w="2197"/>
                           </w:tblGrid>
                           <w:tr>
                             <w:trPr>
@@ -2448,14 +2448,46 @@
           <w:sz w:val="24"/>
           <w:szCs w:val="24"/>
         </w:rPr>
-        <w:t>Project gemaakt voor ATmega 128A, omdat die naam op de handleiding stond die kwam met het bord.</w:t>
-      </w:r>
-      <w:r>
-        <w:rPr>
-          <w:sz w:val="24"/>
-          <w:szCs w:val="24"/>
-        </w:rPr>
-        <w:t xml:space="preserve"> Ik heb code van blackboard gekopieerd naar main.c.</w:t>
+        <w:t xml:space="preserve">Project gemaakt voor </w:t>
+      </w:r>
+      <w:proofErr w:type="spellStart"/>
+      <w:r>
+        <w:rPr>
+          <w:sz w:val="24"/>
+          <w:szCs w:val="24"/>
+        </w:rPr>
+        <w:t>ATmega</w:t>
+      </w:r>
+      <w:proofErr w:type="spellEnd"/>
+      <w:r>
+        <w:rPr>
+          <w:sz w:val="24"/>
+          <w:szCs w:val="24"/>
+        </w:rPr>
+        <w:t xml:space="preserve"> 128A, omdat die naam op de handleiding stond die kwam met het bord.</w:t>
+      </w:r>
+      <w:r>
+        <w:rPr>
+          <w:sz w:val="24"/>
+          <w:szCs w:val="24"/>
+        </w:rPr>
+        <w:t xml:space="preserve"> Ik heb code van blackboard gekopieerd naar </w:t>
+      </w:r>
+      <w:proofErr w:type="spellStart"/>
+      <w:r>
+        <w:rPr>
+          <w:sz w:val="24"/>
+          <w:szCs w:val="24"/>
+        </w:rPr>
+        <w:t>main.c</w:t>
+      </w:r>
+      <w:proofErr w:type="spellEnd"/>
+      <w:r>
+        <w:rPr>
+          <w:sz w:val="24"/>
+          <w:szCs w:val="24"/>
+        </w:rPr>
+        <w:t>.</w:t>
       </w:r>
       <w:r>
         <w:rPr>
@@ -2523,12 +2555,21 @@
           <w:szCs w:val="24"/>
         </w:rPr>
       </w:pPr>
-      <w:r>
-        <w:rPr>
-          <w:sz w:val="24"/>
-          <w:szCs w:val="24"/>
-        </w:rPr>
-        <w:t>Atmel Studio werkt niet op een andere drive dan C:, dus ik heb het opnieuw moeten installeren.</w:t>
+      <w:proofErr w:type="spellStart"/>
+      <w:r>
+        <w:rPr>
+          <w:sz w:val="24"/>
+          <w:szCs w:val="24"/>
+        </w:rPr>
+        <w:t>Atmel</w:t>
+      </w:r>
+      <w:proofErr w:type="spellEnd"/>
+      <w:r>
+        <w:rPr>
+          <w:sz w:val="24"/>
+          <w:szCs w:val="24"/>
+        </w:rPr>
+        <w:t xml:space="preserve"> Studio werkt niet op een andere drive dan C:, dus ik heb het opnieuw moeten installeren.</w:t>
       </w:r>
       <w:r>
         <w:rPr>
@@ -2664,7 +2705,23 @@
           <w:sz w:val="24"/>
           <w:szCs w:val="24"/>
         </w:rPr>
-        <w:t xml:space="preserve"> van BlackBoard.</w:t>
+        <w:t xml:space="preserve"> van </w:t>
+      </w:r>
+      <w:proofErr w:type="spellStart"/>
+      <w:r>
+        <w:rPr>
+          <w:sz w:val="24"/>
+          <w:szCs w:val="24"/>
+        </w:rPr>
+        <w:t>BlackBoard</w:t>
+      </w:r>
+      <w:proofErr w:type="spellEnd"/>
+      <w:r>
+        <w:rPr>
+          <w:sz w:val="24"/>
+          <w:szCs w:val="24"/>
+        </w:rPr>
+        <w:t>.</w:t>
       </w:r>
     </w:p>
     <w:p>
@@ -2788,7 +2845,23 @@
           <w:sz w:val="24"/>
           <w:szCs w:val="24"/>
         </w:rPr>
-        <w:t>Wat is het adres van Data direction register van PORTE (DDRE)?</w:t>
+        <w:t xml:space="preserve">Wat is het adres van Data </w:t>
+      </w:r>
+      <w:proofErr w:type="spellStart"/>
+      <w:r>
+        <w:rPr>
+          <w:sz w:val="24"/>
+          <w:szCs w:val="24"/>
+        </w:rPr>
+        <w:t>direction</w:t>
+      </w:r>
+      <w:proofErr w:type="spellEnd"/>
+      <w:r>
+        <w:rPr>
+          <w:sz w:val="24"/>
+          <w:szCs w:val="24"/>
+        </w:rPr>
+        <w:t xml:space="preserve"> register van PORTE (DDRE)?</w:t>
       </w:r>
     </w:p>
     <w:p>
@@ -2848,7 +2921,55 @@
           <w:sz w:val="24"/>
           <w:szCs w:val="24"/>
         </w:rPr>
-        <w:t>Op welke pin van de microcontroller zit de ingang voor Analog digitaalconverter, channel 1?</w:t>
+        <w:t xml:space="preserve">Op welke pin van de microcontroller zit de ingang voor </w:t>
+      </w:r>
+      <w:proofErr w:type="spellStart"/>
+      <w:r>
+        <w:rPr>
+          <w:sz w:val="24"/>
+          <w:szCs w:val="24"/>
+        </w:rPr>
+        <w:t>Analog</w:t>
+      </w:r>
+      <w:proofErr w:type="spellEnd"/>
+      <w:r>
+        <w:rPr>
+          <w:sz w:val="24"/>
+          <w:szCs w:val="24"/>
+        </w:rPr>
+        <w:t xml:space="preserve"> </w:t>
+      </w:r>
+      <w:proofErr w:type="spellStart"/>
+      <w:r>
+        <w:rPr>
+          <w:sz w:val="24"/>
+          <w:szCs w:val="24"/>
+        </w:rPr>
+        <w:t>digitaalconverter</w:t>
+      </w:r>
+      <w:proofErr w:type="spellEnd"/>
+      <w:r>
+        <w:rPr>
+          <w:sz w:val="24"/>
+          <w:szCs w:val="24"/>
+        </w:rPr>
+        <w:t xml:space="preserve">, </w:t>
+      </w:r>
+      <w:proofErr w:type="spellStart"/>
+      <w:r>
+        <w:rPr>
+          <w:sz w:val="24"/>
+          <w:szCs w:val="24"/>
+        </w:rPr>
+        <w:t>channel</w:t>
+      </w:r>
+      <w:proofErr w:type="spellEnd"/>
+      <w:r>
+        <w:rPr>
+          <w:sz w:val="24"/>
+          <w:szCs w:val="24"/>
+        </w:rPr>
+        <w:t xml:space="preserve"> 1?</w:t>
       </w:r>
     </w:p>
     <w:p>
@@ -3006,7 +3127,23 @@
           <w:sz w:val="24"/>
           <w:szCs w:val="24"/>
         </w:rPr>
-        <w:t>3: De instructie bestaat uit één byte. De meeste register instructies worden in één cycle uitgevoerd. Op een 8-bit systeem kan die instructie dan niet meer dan een byte zijn.</w:t>
+        <w:t xml:space="preserve">3: De instructie bestaat uit één byte. De meeste register instructies worden in één </w:t>
+      </w:r>
+      <w:proofErr w:type="spellStart"/>
+      <w:r>
+        <w:rPr>
+          <w:sz w:val="24"/>
+          <w:szCs w:val="24"/>
+        </w:rPr>
+        <w:t>cycle</w:t>
+      </w:r>
+      <w:proofErr w:type="spellEnd"/>
+      <w:r>
+        <w:rPr>
+          <w:sz w:val="24"/>
+          <w:szCs w:val="24"/>
+        </w:rPr>
+        <w:t xml:space="preserve"> uitgevoerd. Op een 8-bit systeem kan die instructie dan niet meer dan een byte zijn.</w:t>
       </w:r>
     </w:p>
     <w:p>
@@ -3886,7 +4023,23 @@
           <w:sz w:val="24"/>
           <w:szCs w:val="24"/>
         </w:rPr>
-        <w:t>Maak een applicatie die twee beurtelings twee LEDs om de 500ms laat knipperen.</w:t>
+        <w:t xml:space="preserve">Maak een applicatie die twee beurtelings twee </w:t>
+      </w:r>
+      <w:proofErr w:type="spellStart"/>
+      <w:r>
+        <w:rPr>
+          <w:sz w:val="24"/>
+          <w:szCs w:val="24"/>
+        </w:rPr>
+        <w:t>LEDs</w:t>
+      </w:r>
+      <w:proofErr w:type="spellEnd"/>
+      <w:r>
+        <w:rPr>
+          <w:sz w:val="24"/>
+          <w:szCs w:val="24"/>
+        </w:rPr>
+        <w:t xml:space="preserve"> om de 500ms laat knipperen.</w:t>
       </w:r>
     </w:p>
     <w:p>
@@ -3938,7 +4091,23 @@
           <w:sz w:val="24"/>
           <w:szCs w:val="24"/>
         </w:rPr>
-        <w:t xml:space="preserve"> Om een enkele bit op een positie te zetten hebben we een define gebruikt om dat sneller te doen</w:t>
+        <w:t xml:space="preserve"> Om een enkele bit op een positie te zetten hebben we een </w:t>
+      </w:r>
+      <w:proofErr w:type="spellStart"/>
+      <w:r>
+        <w:rPr>
+          <w:sz w:val="24"/>
+          <w:szCs w:val="24"/>
+        </w:rPr>
+        <w:t>define</w:t>
+      </w:r>
+      <w:proofErr w:type="spellEnd"/>
+      <w:r>
+        <w:rPr>
+          <w:sz w:val="24"/>
+          <w:szCs w:val="24"/>
+        </w:rPr>
+        <w:t xml:space="preserve"> gebruikt om dat sneller te doen</w:t>
       </w:r>
     </w:p>
     <w:p>
@@ -3957,8 +4126,20 @@
           <w:szCs w:val="19"/>
           <w:highlight w:val="white"/>
         </w:rPr>
-        <w:t>#define</w:t>
-      </w:r>
+        <w:t>#</w:t>
+      </w:r>
+      <w:proofErr w:type="spellStart"/>
+      <w:r>
+        <w:rPr>
+          <w:rFonts w:ascii="Consolas" w:hAnsi="Consolas" w:cs="Consolas"/>
+          <w:color w:val="0000FF"/>
+          <w:sz w:val="19"/>
+          <w:szCs w:val="19"/>
+          <w:highlight w:val="white"/>
+        </w:rPr>
+        <w:t>define</w:t>
+      </w:r>
+      <w:proofErr w:type="spellEnd"/>
       <w:r>
         <w:rPr>
           <w:rFonts w:ascii="Consolas" w:hAnsi="Consolas" w:cs="Consolas"/>
@@ -4352,6 +4533,7 @@
           <w:szCs w:val="24"/>
         </w:rPr>
       </w:pPr>
+      <w:proofErr w:type="spellStart"/>
       <w:r>
         <w:rPr>
           <w:rFonts w:ascii="Consolas" w:hAnsi="Consolas" w:cs="Consolas"/>
@@ -4362,6 +4544,7 @@
         </w:rPr>
         <w:t>if</w:t>
       </w:r>
+      <w:proofErr w:type="spellEnd"/>
       <w:r>
         <w:rPr>
           <w:rFonts w:ascii="Consolas" w:hAnsi="Consolas" w:cs="Consolas"/>
@@ -4676,7 +4859,23 @@
           <w:sz w:val="24"/>
           <w:szCs w:val="24"/>
         </w:rPr>
-        <w:t>Met een for loop wordt iedere LED om de beurt even aangezet met steeds 50ms ertussen.</w:t>
+        <w:t xml:space="preserve">Met een </w:t>
+      </w:r>
+      <w:proofErr w:type="spellStart"/>
+      <w:r>
+        <w:rPr>
+          <w:sz w:val="24"/>
+          <w:szCs w:val="24"/>
+        </w:rPr>
+        <w:t>for</w:t>
+      </w:r>
+      <w:proofErr w:type="spellEnd"/>
+      <w:r>
+        <w:rPr>
+          <w:sz w:val="24"/>
+          <w:szCs w:val="24"/>
+        </w:rPr>
+        <w:t xml:space="preserve"> loop wordt iedere LED om de beurt even aangezet met steeds 50ms ertussen.</w:t>
       </w:r>
       <w:r>
         <w:rPr>
@@ -4690,7 +4889,39 @@
           <w:sz w:val="24"/>
           <w:szCs w:val="24"/>
         </w:rPr>
-        <w:t>Je kan de timing meten door op het begin van de cycle een timer te beginnen en die te stoppen aan het einde van de cycle. Door de tijd te delen door het aantal veranderingen is te vinden of er tussen iedere verandering 50ms zit.</w:t>
+        <w:t xml:space="preserve">Je kan de timing meten door op het begin van de </w:t>
+      </w:r>
+      <w:proofErr w:type="spellStart"/>
+      <w:r>
+        <w:rPr>
+          <w:sz w:val="24"/>
+          <w:szCs w:val="24"/>
+        </w:rPr>
+        <w:t>cycle</w:t>
+      </w:r>
+      <w:proofErr w:type="spellEnd"/>
+      <w:r>
+        <w:rPr>
+          <w:sz w:val="24"/>
+          <w:szCs w:val="24"/>
+        </w:rPr>
+        <w:t xml:space="preserve"> een timer te beginnen en die te stoppen aan het einde van de </w:t>
+      </w:r>
+      <w:proofErr w:type="spellStart"/>
+      <w:r>
+        <w:rPr>
+          <w:sz w:val="24"/>
+          <w:szCs w:val="24"/>
+        </w:rPr>
+        <w:t>cycle</w:t>
+      </w:r>
+      <w:proofErr w:type="spellEnd"/>
+      <w:r>
+        <w:rPr>
+          <w:sz w:val="24"/>
+          <w:szCs w:val="24"/>
+        </w:rPr>
+        <w:t>. Door de tijd te delen door het aantal veranderingen is te vinden of er tussen iedere verandering 50ms zit.</w:t>
       </w:r>
     </w:p>
     <w:p>
@@ -4735,14 +4966,46 @@
           <w:sz w:val="24"/>
           <w:szCs w:val="24"/>
         </w:rPr>
-        <w:t>Om de wait methode goed te laten met de hardware hebben we de wachttijd vermenigvuldigd met 8</w:t>
-      </w:r>
-      <w:r>
-        <w:rPr>
-          <w:sz w:val="24"/>
-          <w:szCs w:val="24"/>
-        </w:rPr>
-        <w:t xml:space="preserve"> in de wait methode zelf</w:t>
+        <w:t xml:space="preserve">Om de </w:t>
+      </w:r>
+      <w:proofErr w:type="spellStart"/>
+      <w:r>
+        <w:rPr>
+          <w:sz w:val="24"/>
+          <w:szCs w:val="24"/>
+        </w:rPr>
+        <w:t>wait</w:t>
+      </w:r>
+      <w:proofErr w:type="spellEnd"/>
+      <w:r>
+        <w:rPr>
+          <w:sz w:val="24"/>
+          <w:szCs w:val="24"/>
+        </w:rPr>
+        <w:t xml:space="preserve"> methode goed te laten met de hardware hebben we de wachttijd vermenigvuldigd met 8</w:t>
+      </w:r>
+      <w:r>
+        <w:rPr>
+          <w:sz w:val="24"/>
+          <w:szCs w:val="24"/>
+        </w:rPr>
+        <w:t xml:space="preserve"> in de </w:t>
+      </w:r>
+      <w:proofErr w:type="spellStart"/>
+      <w:r>
+        <w:rPr>
+          <w:sz w:val="24"/>
+          <w:szCs w:val="24"/>
+        </w:rPr>
+        <w:t>wait</w:t>
+      </w:r>
+      <w:proofErr w:type="spellEnd"/>
+      <w:r>
+        <w:rPr>
+          <w:sz w:val="24"/>
+          <w:szCs w:val="24"/>
+        </w:rPr>
+        <w:t xml:space="preserve"> methode zelf</w:t>
       </w:r>
       <w:r>
         <w:rPr>
@@ -5020,14 +5283,46 @@
           <w:sz w:val="24"/>
           <w:szCs w:val="24"/>
         </w:rPr>
-        <w:t xml:space="preserve"> We probeerden het patroon te gebruiken in een for loop maar we hadden moeite met het bepalen van de lengte van de array.</w:t>
-      </w:r>
-      <w:r>
-        <w:rPr>
-          <w:sz w:val="24"/>
-          <w:szCs w:val="24"/>
-        </w:rPr>
-        <w:t xml:space="preserve"> Uiteindelijk volgden we het voorbeeld en hadden we een while loop gebruikt.</w:t>
+        <w:t xml:space="preserve"> We probeerden het patroon te gebruiken in een </w:t>
+      </w:r>
+      <w:proofErr w:type="spellStart"/>
+      <w:r>
+        <w:rPr>
+          <w:sz w:val="24"/>
+          <w:szCs w:val="24"/>
+        </w:rPr>
+        <w:t>for</w:t>
+      </w:r>
+      <w:proofErr w:type="spellEnd"/>
+      <w:r>
+        <w:rPr>
+          <w:sz w:val="24"/>
+          <w:szCs w:val="24"/>
+        </w:rPr>
+        <w:t xml:space="preserve"> loop maar we hadden moeite met het bepalen van de lengte van de array.</w:t>
+      </w:r>
+      <w:r>
+        <w:rPr>
+          <w:sz w:val="24"/>
+          <w:szCs w:val="24"/>
+        </w:rPr>
+        <w:t xml:space="preserve"> Uiteindelijk volgden we het voorbeeld en hadden we een </w:t>
+      </w:r>
+      <w:proofErr w:type="spellStart"/>
+      <w:r>
+        <w:rPr>
+          <w:sz w:val="24"/>
+          <w:szCs w:val="24"/>
+        </w:rPr>
+        <w:t>while</w:t>
+      </w:r>
+      <w:proofErr w:type="spellEnd"/>
+      <w:r>
+        <w:rPr>
+          <w:sz w:val="24"/>
+          <w:szCs w:val="24"/>
+        </w:rPr>
+        <w:t xml:space="preserve"> loop gebruikt.</w:t>
       </w:r>
     </w:p>
     <w:p>
@@ -5072,7 +5367,39 @@
           <w:sz w:val="24"/>
           <w:szCs w:val="24"/>
         </w:rPr>
-        <w:t>Het bepalen van de lengte van een array zal waarschijnlijk binnenkort in de embedded programming lessen voorkomen.</w:t>
+        <w:t xml:space="preserve">Het bepalen van de lengte van een array zal waarschijnlijk binnenkort in de </w:t>
+      </w:r>
+      <w:proofErr w:type="spellStart"/>
+      <w:r>
+        <w:rPr>
+          <w:sz w:val="24"/>
+          <w:szCs w:val="24"/>
+        </w:rPr>
+        <w:t>embedded</w:t>
+      </w:r>
+      <w:proofErr w:type="spellEnd"/>
+      <w:r>
+        <w:rPr>
+          <w:sz w:val="24"/>
+          <w:szCs w:val="24"/>
+        </w:rPr>
+        <w:t xml:space="preserve"> </w:t>
+      </w:r>
+      <w:proofErr w:type="spellStart"/>
+      <w:r>
+        <w:rPr>
+          <w:sz w:val="24"/>
+          <w:szCs w:val="24"/>
+        </w:rPr>
+        <w:t>programming</w:t>
+      </w:r>
+      <w:proofErr w:type="spellEnd"/>
+      <w:r>
+        <w:rPr>
+          <w:sz w:val="24"/>
+          <w:szCs w:val="24"/>
+        </w:rPr>
+        <w:t xml:space="preserve"> lessen voorkomen.</w:t>
       </w:r>
     </w:p>
     <w:p>
@@ -5351,6 +5678,7 @@
           <w:highlight w:val="white"/>
         </w:rPr>
       </w:pPr>
+      <w:proofErr w:type="spellStart"/>
       <w:r>
         <w:rPr>
           <w:rFonts w:ascii="Consolas" w:hAnsi="Consolas" w:cs="Consolas"/>
@@ -5361,6 +5689,7 @@
         </w:rPr>
         <w:t>if</w:t>
       </w:r>
+      <w:proofErr w:type="spellEnd"/>
       <w:r>
         <w:rPr>
           <w:rFonts w:ascii="Consolas" w:hAnsi="Consolas" w:cs="Consolas"/>
@@ -5476,6 +5805,7 @@
         </w:rPr>
         <w:tab/>
       </w:r>
+      <w:proofErr w:type="spellStart"/>
       <w:r>
         <w:rPr>
           <w:rFonts w:ascii="Consolas" w:hAnsi="Consolas" w:cs="Consolas"/>
@@ -5486,6 +5816,7 @@
         </w:rPr>
         <w:t>if</w:t>
       </w:r>
+      <w:proofErr w:type="spellEnd"/>
       <w:r>
         <w:rPr>
           <w:rFonts w:ascii="Consolas" w:hAnsi="Consolas" w:cs="Consolas"/>
@@ -5706,6 +6037,7 @@
         </w:rPr>
         <w:t xml:space="preserve"> </w:t>
       </w:r>
+      <w:proofErr w:type="spellStart"/>
       <w:r>
         <w:rPr>
           <w:rFonts w:ascii="Consolas" w:hAnsi="Consolas" w:cs="Consolas"/>
@@ -5716,6 +6048,7 @@
         </w:rPr>
         <w:t>else</w:t>
       </w:r>
+      <w:proofErr w:type="spellEnd"/>
       <w:r>
         <w:rPr>
           <w:rFonts w:ascii="Consolas" w:hAnsi="Consolas" w:cs="Consolas"/>
@@ -5918,7 +6251,39 @@
           <w:sz w:val="24"/>
           <w:szCs w:val="24"/>
         </w:rPr>
-        <w:t>De toggle werkt niet terwijl het programma wacht. Dit zou op te lossen zijn door de tijd te meten en met een if statement het knipperen uit te voeren.</w:t>
+        <w:t xml:space="preserve">De </w:t>
+      </w:r>
+      <w:proofErr w:type="spellStart"/>
+      <w:r>
+        <w:rPr>
+          <w:sz w:val="24"/>
+          <w:szCs w:val="24"/>
+        </w:rPr>
+        <w:t>toggle</w:t>
+      </w:r>
+      <w:proofErr w:type="spellEnd"/>
+      <w:r>
+        <w:rPr>
+          <w:sz w:val="24"/>
+          <w:szCs w:val="24"/>
+        </w:rPr>
+        <w:t xml:space="preserve"> werkt niet terwijl het programma wacht. Dit zou op te lossen zijn door de tijd te meten en met een </w:t>
+      </w:r>
+      <w:proofErr w:type="spellStart"/>
+      <w:r>
+        <w:rPr>
+          <w:sz w:val="24"/>
+          <w:szCs w:val="24"/>
+        </w:rPr>
+        <w:t>if</w:t>
+      </w:r>
+      <w:proofErr w:type="spellEnd"/>
+      <w:r>
+        <w:rPr>
+          <w:sz w:val="24"/>
+          <w:szCs w:val="24"/>
+        </w:rPr>
+        <w:t xml:space="preserve"> statement het knipperen uit te voeren.</w:t>
       </w:r>
     </w:p>
     <w:p>
@@ -6158,14 +6523,78 @@
           <w:sz w:val="24"/>
           <w:szCs w:val="24"/>
         </w:rPr>
-        <w:t>Wij hebben twee enums gemaakt om de states en events te representeren.</w:t>
-      </w:r>
-      <w:r>
-        <w:rPr>
-          <w:sz w:val="24"/>
-          <w:szCs w:val="24"/>
-        </w:rPr>
-        <w:t xml:space="preserve"> Voor iedere enum is ook een variabele om de huide waarde weer te geven.</w:t>
+        <w:t xml:space="preserve">Wij hebben twee </w:t>
+      </w:r>
+      <w:proofErr w:type="spellStart"/>
+      <w:r>
+        <w:rPr>
+          <w:sz w:val="24"/>
+          <w:szCs w:val="24"/>
+        </w:rPr>
+        <w:t>enums</w:t>
+      </w:r>
+      <w:proofErr w:type="spellEnd"/>
+      <w:r>
+        <w:rPr>
+          <w:sz w:val="24"/>
+          <w:szCs w:val="24"/>
+        </w:rPr>
+        <w:t xml:space="preserve"> gemaakt om de </w:t>
+      </w:r>
+      <w:proofErr w:type="spellStart"/>
+      <w:r>
+        <w:rPr>
+          <w:sz w:val="24"/>
+          <w:szCs w:val="24"/>
+        </w:rPr>
+        <w:t>states</w:t>
+      </w:r>
+      <w:proofErr w:type="spellEnd"/>
+      <w:r>
+        <w:rPr>
+          <w:sz w:val="24"/>
+          <w:szCs w:val="24"/>
+        </w:rPr>
+        <w:t xml:space="preserve"> en events te representeren.</w:t>
+      </w:r>
+      <w:r>
+        <w:rPr>
+          <w:sz w:val="24"/>
+          <w:szCs w:val="24"/>
+        </w:rPr>
+        <w:t xml:space="preserve"> Voor iedere </w:t>
+      </w:r>
+      <w:proofErr w:type="spellStart"/>
+      <w:r>
+        <w:rPr>
+          <w:sz w:val="24"/>
+          <w:szCs w:val="24"/>
+        </w:rPr>
+        <w:t>enum</w:t>
+      </w:r>
+      <w:proofErr w:type="spellEnd"/>
+      <w:r>
+        <w:rPr>
+          <w:sz w:val="24"/>
+          <w:szCs w:val="24"/>
+        </w:rPr>
+        <w:t xml:space="preserve"> is ook een variabele om de </w:t>
+      </w:r>
+      <w:proofErr w:type="spellStart"/>
+      <w:r>
+        <w:rPr>
+          <w:sz w:val="24"/>
+          <w:szCs w:val="24"/>
+        </w:rPr>
+        <w:t>huide</w:t>
+      </w:r>
+      <w:proofErr w:type="spellEnd"/>
+      <w:r>
+        <w:rPr>
+          <w:sz w:val="24"/>
+          <w:szCs w:val="24"/>
+        </w:rPr>
+        <w:t xml:space="preserve"> waarde weer te geven.</w:t>
       </w:r>
     </w:p>
     <w:p>
@@ -6195,7 +6624,55 @@
           <w:sz w:val="24"/>
           <w:szCs w:val="24"/>
         </w:rPr>
-        <w:t xml:space="preserve"> Aan het einde is een wait methode gebruikt omdat het porgramma anders door meerdere states heen gaat als de knop even ingedrukt is.</w:t>
+        <w:t xml:space="preserve"> Aan het einde is een </w:t>
+      </w:r>
+      <w:proofErr w:type="spellStart"/>
+      <w:r>
+        <w:rPr>
+          <w:sz w:val="24"/>
+          <w:szCs w:val="24"/>
+        </w:rPr>
+        <w:t>wait</w:t>
+      </w:r>
+      <w:proofErr w:type="spellEnd"/>
+      <w:r>
+        <w:rPr>
+          <w:sz w:val="24"/>
+          <w:szCs w:val="24"/>
+        </w:rPr>
+        <w:t xml:space="preserve"> methode gebruikt omdat het </w:t>
+      </w:r>
+      <w:proofErr w:type="spellStart"/>
+      <w:r>
+        <w:rPr>
+          <w:sz w:val="24"/>
+          <w:szCs w:val="24"/>
+        </w:rPr>
+        <w:t>porgramma</w:t>
+      </w:r>
+      <w:proofErr w:type="spellEnd"/>
+      <w:r>
+        <w:rPr>
+          <w:sz w:val="24"/>
+          <w:szCs w:val="24"/>
+        </w:rPr>
+        <w:t xml:space="preserve"> anders door meerdere </w:t>
+      </w:r>
+      <w:proofErr w:type="spellStart"/>
+      <w:r>
+        <w:rPr>
+          <w:sz w:val="24"/>
+          <w:szCs w:val="24"/>
+        </w:rPr>
+        <w:t>states</w:t>
+      </w:r>
+      <w:proofErr w:type="spellEnd"/>
+      <w:r>
+        <w:rPr>
+          <w:sz w:val="24"/>
+          <w:szCs w:val="24"/>
+        </w:rPr>
+        <w:t xml:space="preserve"> heen gaat als de knop even ingedrukt is.</w:t>
       </w:r>
       <w:r>
         <w:rPr>
@@ -6284,6 +6761,7 @@
         </w:rPr>
         <w:tab/>
       </w:r>
+      <w:proofErr w:type="spellStart"/>
       <w:r>
         <w:rPr>
           <w:rFonts w:ascii="Consolas" w:hAnsi="Consolas" w:cs="Consolas"/>
@@ -6294,6 +6772,7 @@
         </w:rPr>
         <w:t>if</w:t>
       </w:r>
+      <w:proofErr w:type="spellEnd"/>
       <w:r>
         <w:rPr>
           <w:rFonts w:ascii="Consolas" w:hAnsi="Consolas" w:cs="Consolas"/>
@@ -6314,6 +6793,7 @@
         </w:rPr>
         <w:t>(</w:t>
       </w:r>
+      <w:proofErr w:type="spellStart"/>
       <w:r>
         <w:rPr>
           <w:rFonts w:ascii="Consolas" w:hAnsi="Consolas" w:cs="Consolas"/>
@@ -6324,6 +6804,7 @@
         </w:rPr>
         <w:t>btnpressed</w:t>
       </w:r>
+      <w:proofErr w:type="spellEnd"/>
       <w:r>
         <w:rPr>
           <w:rFonts w:ascii="Consolas" w:hAnsi="Consolas" w:cs="Consolas"/>
@@ -6429,6 +6910,7 @@
         </w:rPr>
         <w:tab/>
       </w:r>
+      <w:proofErr w:type="spellStart"/>
       <w:r>
         <w:rPr>
           <w:rFonts w:ascii="Consolas" w:hAnsi="Consolas" w:cs="Consolas"/>
@@ -6439,6 +6921,7 @@
         </w:rPr>
         <w:t>currentstate</w:t>
       </w:r>
+      <w:proofErr w:type="spellEnd"/>
       <w:r>
         <w:rPr>
           <w:rFonts w:ascii="Consolas" w:hAnsi="Consolas" w:cs="Consolas"/>
@@ -6534,6 +7017,7 @@
         </w:rPr>
         <w:t xml:space="preserve"> </w:t>
       </w:r>
+      <w:proofErr w:type="spellStart"/>
       <w:r>
         <w:rPr>
           <w:rFonts w:ascii="Consolas" w:hAnsi="Consolas" w:cs="Consolas"/>
@@ -6544,6 +7028,7 @@
         </w:rPr>
         <w:t>else</w:t>
       </w:r>
+      <w:proofErr w:type="spellEnd"/>
       <w:r>
         <w:rPr>
           <w:rFonts w:ascii="Consolas" w:hAnsi="Consolas" w:cs="Consolas"/>
@@ -6554,6 +7039,7 @@
         </w:rPr>
         <w:t xml:space="preserve"> </w:t>
       </w:r>
+      <w:proofErr w:type="spellStart"/>
       <w:r>
         <w:rPr>
           <w:rFonts w:ascii="Consolas" w:hAnsi="Consolas" w:cs="Consolas"/>
@@ -6564,6 +7050,7 @@
         </w:rPr>
         <w:t>if</w:t>
       </w:r>
+      <w:proofErr w:type="spellEnd"/>
       <w:r>
         <w:rPr>
           <w:rFonts w:ascii="Consolas" w:hAnsi="Consolas" w:cs="Consolas"/>
@@ -6584,6 +7071,7 @@
         </w:rPr>
         <w:t>(</w:t>
       </w:r>
+      <w:proofErr w:type="spellStart"/>
       <w:r>
         <w:rPr>
           <w:rFonts w:ascii="Consolas" w:hAnsi="Consolas" w:cs="Consolas"/>
@@ -6594,6 +7082,7 @@
         </w:rPr>
         <w:t>btnpressed</w:t>
       </w:r>
+      <w:proofErr w:type="spellEnd"/>
       <w:r>
         <w:rPr>
           <w:rFonts w:ascii="Consolas" w:hAnsi="Consolas" w:cs="Consolas"/>
@@ -6699,6 +7188,7 @@
         </w:rPr>
         <w:tab/>
       </w:r>
+      <w:proofErr w:type="spellStart"/>
       <w:r>
         <w:rPr>
           <w:rFonts w:ascii="Consolas" w:hAnsi="Consolas" w:cs="Consolas"/>
@@ -6709,6 +7199,7 @@
         </w:rPr>
         <w:t>currentstate</w:t>
       </w:r>
+      <w:proofErr w:type="spellEnd"/>
       <w:r>
         <w:rPr>
           <w:rFonts w:ascii="Consolas" w:hAnsi="Consolas" w:cs="Consolas"/>
@@ -7144,6 +7635,22 @@
           <w:szCs w:val="24"/>
         </w:rPr>
       </w:pPr>
+      <w:r>
+        <w:rPr>
+          <w:sz w:val="24"/>
+          <w:szCs w:val="24"/>
+        </w:rPr>
+        <w:t>Lees drie artikels en beschrijf de kerngedachte ervan.</w:t>
+      </w:r>
+    </w:p>
+    <w:p>
+      <w:pPr>
+        <w:pStyle w:val="NoSpacing"/>
+        <w:rPr>
+          <w:sz w:val="24"/>
+          <w:szCs w:val="24"/>
+        </w:rPr>
+      </w:pPr>
     </w:p>
     <w:p>
       <w:pPr>
@@ -7180,7 +7687,27 @@
           <w:sz w:val="24"/>
           <w:szCs w:val="24"/>
         </w:rPr>
-        <w:t>The good:</w:t>
+        <w:t xml:space="preserve">The </w:t>
+      </w:r>
+      <w:proofErr w:type="spellStart"/>
+      <w:r>
+        <w:rPr>
+          <w:b/>
+          <w:bCs/>
+          <w:sz w:val="24"/>
+          <w:szCs w:val="24"/>
+        </w:rPr>
+        <w:t>good</w:t>
+      </w:r>
+      <w:proofErr w:type="spellEnd"/>
+      <w:r>
+        <w:rPr>
+          <w:b/>
+          <w:bCs/>
+          <w:sz w:val="24"/>
+          <w:szCs w:val="24"/>
+        </w:rPr>
+        <w:t>:</w:t>
       </w:r>
       <w:r>
         <w:rPr>
@@ -7194,7 +7721,23 @@
           <w:sz w:val="24"/>
           <w:szCs w:val="24"/>
         </w:rPr>
-        <w:t>Met interrupts kan je bepaalde gebeurtenissen afhandelen zodra ze gebeuren, zonder dat die gebeurtenissen afgewacht moeten worden door het programma.</w:t>
+        <w:t xml:space="preserve">Met </w:t>
+      </w:r>
+      <w:proofErr w:type="spellStart"/>
+      <w:r>
+        <w:rPr>
+          <w:sz w:val="24"/>
+          <w:szCs w:val="24"/>
+        </w:rPr>
+        <w:t>interrupts</w:t>
+      </w:r>
+      <w:proofErr w:type="spellEnd"/>
+      <w:r>
+        <w:rPr>
+          <w:sz w:val="24"/>
+          <w:szCs w:val="24"/>
+        </w:rPr>
+        <w:t xml:space="preserve"> kan je bepaalde gebeurtenissen afhandelen zodra ze gebeuren, zonder dat die gebeurtenissen afgewacht moeten worden door het programma.</w:t>
       </w:r>
       <w:r>
         <w:rPr>
@@ -7203,19 +7746,60 @@
         </w:rPr>
         <w:t xml:space="preserve"> </w:t>
       </w:r>
-      <w:r>
-        <w:rPr>
-          <w:sz w:val="24"/>
-          <w:szCs w:val="24"/>
-        </w:rPr>
-        <w:t>Interrupts kunnen gebruikt worden als de timing belangrijk is. Als de timing minder belangrijk is kan polling gebruikt worden.</w:t>
-      </w:r>
-      <w:r>
-        <w:rPr>
-          <w:sz w:val="24"/>
-          <w:szCs w:val="24"/>
-        </w:rPr>
-        <w:t xml:space="preserve"> De prioriteit van een interrupt is in te stellen via de hardware.</w:t>
+      <w:proofErr w:type="spellStart"/>
+      <w:r>
+        <w:rPr>
+          <w:sz w:val="24"/>
+          <w:szCs w:val="24"/>
+        </w:rPr>
+        <w:t>Interrupts</w:t>
+      </w:r>
+      <w:proofErr w:type="spellEnd"/>
+      <w:r>
+        <w:rPr>
+          <w:sz w:val="24"/>
+          <w:szCs w:val="24"/>
+        </w:rPr>
+        <w:t xml:space="preserve"> kunnen gebruikt worden als de timing belangrijk is. Als de timing minder belangrijk is kan </w:t>
+      </w:r>
+      <w:proofErr w:type="spellStart"/>
+      <w:r>
+        <w:rPr>
+          <w:sz w:val="24"/>
+          <w:szCs w:val="24"/>
+        </w:rPr>
+        <w:t>polling</w:t>
+      </w:r>
+      <w:proofErr w:type="spellEnd"/>
+      <w:r>
+        <w:rPr>
+          <w:sz w:val="24"/>
+          <w:szCs w:val="24"/>
+        </w:rPr>
+        <w:t xml:space="preserve"> gebruikt worden.</w:t>
+      </w:r>
+      <w:r>
+        <w:rPr>
+          <w:sz w:val="24"/>
+          <w:szCs w:val="24"/>
+        </w:rPr>
+        <w:t xml:space="preserve"> De prioriteit van een </w:t>
+      </w:r>
+      <w:proofErr w:type="spellStart"/>
+      <w:r>
+        <w:rPr>
+          <w:sz w:val="24"/>
+          <w:szCs w:val="24"/>
+        </w:rPr>
+        <w:t>interrupt</w:t>
+      </w:r>
+      <w:proofErr w:type="spellEnd"/>
+      <w:r>
+        <w:rPr>
+          <w:sz w:val="24"/>
+          <w:szCs w:val="24"/>
+        </w:rPr>
+        <w:t xml:space="preserve"> is in te stellen via de hardware.</w:t>
       </w:r>
     </w:p>
     <w:p>
@@ -7249,25 +7833,141 @@
           <w:sz w:val="24"/>
           <w:szCs w:val="24"/>
         </w:rPr>
-        <w:t>Als je te veel interrupts gebruikt dan kan je ervoor zorgen dat het we werking van je programma stoort omdat je programma niet goed werkt tussen de interrupt calls. Want als je te veel code hebt in je interrupt zorgt het ervoor dat het programma wacht totdat de interrupt is voltooid. Dit zijn dan te lange interrupts. Ook kan je te veel kleine interrupts hebben wat voor hetzelfde effect zorgt.</w:t>
-      </w:r>
-    </w:p>
-    <w:p>
-      <w:pPr>
-        <w:pStyle w:val="NoSpacing"/>
-        <w:rPr>
-          <w:sz w:val="24"/>
-          <w:szCs w:val="24"/>
-        </w:rPr>
-      </w:pPr>
-      <w:r>
-        <w:rPr>
-          <w:b/>
-          <w:bCs/>
-          <w:sz w:val="24"/>
-          <w:szCs w:val="24"/>
-        </w:rPr>
-        <w:t>The ugly:</w:t>
+        <w:t xml:space="preserve">Als je te veel </w:t>
+      </w:r>
+      <w:proofErr w:type="spellStart"/>
+      <w:r>
+        <w:rPr>
+          <w:sz w:val="24"/>
+          <w:szCs w:val="24"/>
+        </w:rPr>
+        <w:t>interrupts</w:t>
+      </w:r>
+      <w:proofErr w:type="spellEnd"/>
+      <w:r>
+        <w:rPr>
+          <w:sz w:val="24"/>
+          <w:szCs w:val="24"/>
+        </w:rPr>
+        <w:t xml:space="preserve"> gebruikt dan kan je ervoor zorgen dat het we werking van je programma stoort omdat je programma niet goed werkt tussen de </w:t>
+      </w:r>
+      <w:proofErr w:type="spellStart"/>
+      <w:r>
+        <w:rPr>
+          <w:sz w:val="24"/>
+          <w:szCs w:val="24"/>
+        </w:rPr>
+        <w:t>interrupt</w:t>
+      </w:r>
+      <w:proofErr w:type="spellEnd"/>
+      <w:r>
+        <w:rPr>
+          <w:sz w:val="24"/>
+          <w:szCs w:val="24"/>
+        </w:rPr>
+        <w:t xml:space="preserve"> calls. Want als je te veel code hebt in je </w:t>
+      </w:r>
+      <w:proofErr w:type="spellStart"/>
+      <w:r>
+        <w:rPr>
+          <w:sz w:val="24"/>
+          <w:szCs w:val="24"/>
+        </w:rPr>
+        <w:t>interrupt</w:t>
+      </w:r>
+      <w:proofErr w:type="spellEnd"/>
+      <w:r>
+        <w:rPr>
+          <w:sz w:val="24"/>
+          <w:szCs w:val="24"/>
+        </w:rPr>
+        <w:t xml:space="preserve"> zorgt het ervoor dat het programma wacht totdat de </w:t>
+      </w:r>
+      <w:proofErr w:type="spellStart"/>
+      <w:r>
+        <w:rPr>
+          <w:sz w:val="24"/>
+          <w:szCs w:val="24"/>
+        </w:rPr>
+        <w:t>interrupt</w:t>
+      </w:r>
+      <w:proofErr w:type="spellEnd"/>
+      <w:r>
+        <w:rPr>
+          <w:sz w:val="24"/>
+          <w:szCs w:val="24"/>
+        </w:rPr>
+        <w:t xml:space="preserve"> is voltooid. Dit zijn dan te lange </w:t>
+      </w:r>
+      <w:proofErr w:type="spellStart"/>
+      <w:r>
+        <w:rPr>
+          <w:sz w:val="24"/>
+          <w:szCs w:val="24"/>
+        </w:rPr>
+        <w:t>interrupts</w:t>
+      </w:r>
+      <w:proofErr w:type="spellEnd"/>
+      <w:r>
+        <w:rPr>
+          <w:sz w:val="24"/>
+          <w:szCs w:val="24"/>
+        </w:rPr>
+        <w:t xml:space="preserve">. Ook kan je te veel kleine </w:t>
+      </w:r>
+      <w:proofErr w:type="spellStart"/>
+      <w:r>
+        <w:rPr>
+          <w:sz w:val="24"/>
+          <w:szCs w:val="24"/>
+        </w:rPr>
+        <w:t>interrupts</w:t>
+      </w:r>
+      <w:proofErr w:type="spellEnd"/>
+      <w:r>
+        <w:rPr>
+          <w:sz w:val="24"/>
+          <w:szCs w:val="24"/>
+        </w:rPr>
+        <w:t xml:space="preserve"> hebben wat voor hetzelfde effect zorgt.</w:t>
+      </w:r>
+    </w:p>
+    <w:p>
+      <w:pPr>
+        <w:pStyle w:val="NoSpacing"/>
+        <w:rPr>
+          <w:sz w:val="24"/>
+          <w:szCs w:val="24"/>
+        </w:rPr>
+      </w:pPr>
+      <w:r>
+        <w:rPr>
+          <w:b/>
+          <w:bCs/>
+          <w:sz w:val="24"/>
+          <w:szCs w:val="24"/>
+        </w:rPr>
+        <w:t xml:space="preserve">The </w:t>
+      </w:r>
+      <w:proofErr w:type="spellStart"/>
+      <w:r>
+        <w:rPr>
+          <w:b/>
+          <w:bCs/>
+          <w:sz w:val="24"/>
+          <w:szCs w:val="24"/>
+        </w:rPr>
+        <w:t>ugly</w:t>
+      </w:r>
+      <w:proofErr w:type="spellEnd"/>
+      <w:r>
+        <w:rPr>
+          <w:b/>
+          <w:bCs/>
+          <w:sz w:val="24"/>
+          <w:szCs w:val="24"/>
+        </w:rPr>
+        <w:t>:</w:t>
       </w:r>
       <w:r>
         <w:rPr>
@@ -7283,7 +7983,151 @@
           <w:sz w:val="24"/>
           <w:szCs w:val="24"/>
         </w:rPr>
-        <w:t>Wanneer variabelen in de code tussentijds veranderd worden door interrupts, kan dat voor problemen zorgen stel, je hebt een if statement die controlleert op een GETAL variabele dat niet ‘0’ mag zijn. Momenteel is de globale variabel waarde van GETAL = 8, dus de if statement is true en de code doorloopt de code van de if-statement, op dat moment is er een interrupt, waardoor de code wordt gepauzeerd. De globale variabel van GETAL wordt veranderd naar ‘0’, de code wordt vervolgens vervolgd, maar wel met de ‘0’ waarde die niet in de code mocht voorkomen. Dit kan gebeuren, mits je interrupts niet op de juiste manier afhandelt, dit kan je oplossen door een locale variabele te introduceren die de globale variabele check en overneemt aan het begin van de code. Hierdoor kan de code niet tussentijds veranderd worden.</w:t>
+        <w:t xml:space="preserve">Wanneer variabelen in de code tussentijds veranderd worden door </w:t>
+      </w:r>
+      <w:proofErr w:type="spellStart"/>
+      <w:r>
+        <w:rPr>
+          <w:sz w:val="24"/>
+          <w:szCs w:val="24"/>
+        </w:rPr>
+        <w:t>interrupts</w:t>
+      </w:r>
+      <w:proofErr w:type="spellEnd"/>
+      <w:r>
+        <w:rPr>
+          <w:sz w:val="24"/>
+          <w:szCs w:val="24"/>
+        </w:rPr>
+        <w:t xml:space="preserve">, kan dat voor problemen zorgen stel, je hebt een </w:t>
+      </w:r>
+      <w:proofErr w:type="spellStart"/>
+      <w:r>
+        <w:rPr>
+          <w:sz w:val="24"/>
+          <w:szCs w:val="24"/>
+        </w:rPr>
+        <w:t>if</w:t>
+      </w:r>
+      <w:proofErr w:type="spellEnd"/>
+      <w:r>
+        <w:rPr>
+          <w:sz w:val="24"/>
+          <w:szCs w:val="24"/>
+        </w:rPr>
+        <w:t xml:space="preserve"> statement die </w:t>
+      </w:r>
+      <w:proofErr w:type="spellStart"/>
+      <w:r>
+        <w:rPr>
+          <w:sz w:val="24"/>
+          <w:szCs w:val="24"/>
+        </w:rPr>
+        <w:t>controlleert</w:t>
+      </w:r>
+      <w:proofErr w:type="spellEnd"/>
+      <w:r>
+        <w:rPr>
+          <w:sz w:val="24"/>
+          <w:szCs w:val="24"/>
+        </w:rPr>
+        <w:t xml:space="preserve"> op een GETAL variabele dat niet ‘0’ mag zijn. Momenteel is de globale variabel waarde van GETAL = 8, dus de </w:t>
+      </w:r>
+      <w:proofErr w:type="spellStart"/>
+      <w:r>
+        <w:rPr>
+          <w:sz w:val="24"/>
+          <w:szCs w:val="24"/>
+        </w:rPr>
+        <w:t>if</w:t>
+      </w:r>
+      <w:proofErr w:type="spellEnd"/>
+      <w:r>
+        <w:rPr>
+          <w:sz w:val="24"/>
+          <w:szCs w:val="24"/>
+        </w:rPr>
+        <w:t xml:space="preserve"> statement is </w:t>
+      </w:r>
+      <w:proofErr w:type="spellStart"/>
+      <w:r>
+        <w:rPr>
+          <w:sz w:val="24"/>
+          <w:szCs w:val="24"/>
+        </w:rPr>
+        <w:t>true</w:t>
+      </w:r>
+      <w:proofErr w:type="spellEnd"/>
+      <w:r>
+        <w:rPr>
+          <w:sz w:val="24"/>
+          <w:szCs w:val="24"/>
+        </w:rPr>
+        <w:t xml:space="preserve"> en de code doorloopt de code van de </w:t>
+      </w:r>
+      <w:proofErr w:type="spellStart"/>
+      <w:r>
+        <w:rPr>
+          <w:sz w:val="24"/>
+          <w:szCs w:val="24"/>
+        </w:rPr>
+        <w:t>if</w:t>
+      </w:r>
+      <w:proofErr w:type="spellEnd"/>
+      <w:r>
+        <w:rPr>
+          <w:sz w:val="24"/>
+          <w:szCs w:val="24"/>
+        </w:rPr>
+        <w:t xml:space="preserve">-statement, op dat moment is er een </w:t>
+      </w:r>
+      <w:proofErr w:type="spellStart"/>
+      <w:r>
+        <w:rPr>
+          <w:sz w:val="24"/>
+          <w:szCs w:val="24"/>
+        </w:rPr>
+        <w:t>interrupt</w:t>
+      </w:r>
+      <w:proofErr w:type="spellEnd"/>
+      <w:r>
+        <w:rPr>
+          <w:sz w:val="24"/>
+          <w:szCs w:val="24"/>
+        </w:rPr>
+        <w:t xml:space="preserve">, waardoor de code wordt gepauzeerd. De globale variabel van GETAL wordt veranderd naar ‘0’, de code wordt vervolgens vervolgd, maar wel met de ‘0’ waarde die niet in de code mocht voorkomen. Dit kan gebeuren, mits je </w:t>
+      </w:r>
+      <w:proofErr w:type="spellStart"/>
+      <w:r>
+        <w:rPr>
+          <w:sz w:val="24"/>
+          <w:szCs w:val="24"/>
+        </w:rPr>
+        <w:t>interrupts</w:t>
+      </w:r>
+      <w:proofErr w:type="spellEnd"/>
+      <w:r>
+        <w:rPr>
+          <w:sz w:val="24"/>
+          <w:szCs w:val="24"/>
+        </w:rPr>
+        <w:t xml:space="preserve"> niet op de juiste manier afhandelt, dit kan je oplossen door een </w:t>
+      </w:r>
+      <w:proofErr w:type="spellStart"/>
+      <w:r>
+        <w:rPr>
+          <w:sz w:val="24"/>
+          <w:szCs w:val="24"/>
+        </w:rPr>
+        <w:t>locale</w:t>
+      </w:r>
+      <w:proofErr w:type="spellEnd"/>
+      <w:r>
+        <w:rPr>
+          <w:sz w:val="24"/>
+          <w:szCs w:val="24"/>
+        </w:rPr>
+        <w:t xml:space="preserve"> variabele te introduceren die de globale variabele check en overneemt aan het begin van de code. Hierdoor kan de code niet tussentijds veranderd worden.</w:t>
       </w:r>
     </w:p>
     <w:p>
@@ -7348,6 +8192,22 @@
       <w:pPr>
         <w:pStyle w:val="NoSpacing"/>
         <w:rPr>
+          <w:sz w:val="24"/>
+          <w:szCs w:val="24"/>
+        </w:rPr>
+      </w:pPr>
+      <w:r>
+        <w:rPr>
+          <w:sz w:val="24"/>
+          <w:szCs w:val="24"/>
+        </w:rPr>
+        <w:t>N.V.T.</w:t>
+      </w:r>
+    </w:p>
+    <w:p>
+      <w:pPr>
+        <w:pStyle w:val="NoSpacing"/>
+        <w:rPr>
           <w:color w:val="FF0000"/>
           <w:sz w:val="24"/>
           <w:szCs w:val="24"/>
@@ -7384,48 +8244,18 @@
     </w:p>
     <w:p>
       <w:pPr>
-        <w:pStyle w:val="NoSpacing"/>
+        <w:rPr>
+          <w:rFonts w:asciiTheme="majorHAnsi" w:eastAsiaTheme="majorEastAsia" w:hAnsiTheme="majorHAnsi" w:cstheme="majorBidi"/>
+          <w:color w:val="2F5496" w:themeColor="accent1" w:themeShade="BF"/>
+          <w:sz w:val="26"/>
+          <w:szCs w:val="26"/>
+        </w:rPr>
       </w:pPr>
       <w:bookmarkStart w:id="12" w:name="_Toc32411477"/>
-    </w:p>
-    <w:p>
-      <w:pPr>
-        <w:pStyle w:val="NoSpacing"/>
-      </w:pPr>
-    </w:p>
-    <w:p>
-      <w:pPr>
-        <w:pStyle w:val="NoSpacing"/>
-      </w:pPr>
-    </w:p>
-    <w:p>
-      <w:pPr>
-        <w:pStyle w:val="NoSpacing"/>
-      </w:pPr>
-    </w:p>
-    <w:p>
-      <w:pPr>
-        <w:pStyle w:val="NoSpacing"/>
-      </w:pPr>
-    </w:p>
-    <w:p>
-      <w:pPr>
-        <w:pStyle w:val="NoSpacing"/>
-      </w:pPr>
-    </w:p>
-    <w:p>
-      <w:pPr>
-        <w:pStyle w:val="NoSpacing"/>
-      </w:pPr>
-    </w:p>
-    <w:p>
-      <w:pPr>
-        <w:pStyle w:val="Heading2"/>
-      </w:pPr>
-    </w:p>
-    <w:p/>
-    <w:p/>
-    <w:p/>
+      <w:r>
+        <w:br w:type="page"/>
+      </w:r>
+    </w:p>
     <w:p>
       <w:pPr>
         <w:pStyle w:val="Heading2"/>
@@ -7467,6 +8297,150 @@
           <w:szCs w:val="24"/>
         </w:rPr>
       </w:pPr>
+      <w:r>
+        <w:rPr>
+          <w:sz w:val="24"/>
+          <w:szCs w:val="24"/>
+        </w:rPr>
+        <w:t>Gebruik de LCD module simulator om de werking te bestuderen. Realiseer het volgende in de simulator:</w:t>
+      </w:r>
+    </w:p>
+    <w:p>
+      <w:pPr>
+        <w:pStyle w:val="NoSpacing"/>
+        <w:rPr>
+          <w:sz w:val="24"/>
+          <w:szCs w:val="24"/>
+        </w:rPr>
+      </w:pPr>
+      <w:r>
+        <w:rPr>
+          <w:sz w:val="24"/>
+          <w:szCs w:val="24"/>
+        </w:rPr>
+        <w:t>1. De initialisatiecode om het LCD in 4-bits mode te initialiseren (dia pagina 10). Welke</w:t>
+      </w:r>
+    </w:p>
+    <w:p>
+      <w:pPr>
+        <w:pStyle w:val="NoSpacing"/>
+        <w:rPr>
+          <w:sz w:val="24"/>
+          <w:szCs w:val="24"/>
+        </w:rPr>
+      </w:pPr>
+      <w:r>
+        <w:rPr>
+          <w:sz w:val="24"/>
+          <w:szCs w:val="24"/>
+        </w:rPr>
+        <w:t>data, commando’s en instellingen moet je maken om het LCD te initialiseren? Maak een</w:t>
+      </w:r>
+    </w:p>
+    <w:p>
+      <w:pPr>
+        <w:pStyle w:val="NoSpacing"/>
+        <w:rPr>
+          <w:sz w:val="24"/>
+          <w:szCs w:val="24"/>
+        </w:rPr>
+      </w:pPr>
+      <w:r>
+        <w:rPr>
+          <w:sz w:val="24"/>
+          <w:szCs w:val="24"/>
+        </w:rPr>
+        <w:t>tabel en vertaal deze handelingen in een C functie.</w:t>
+      </w:r>
+    </w:p>
+    <w:p>
+      <w:pPr>
+        <w:pStyle w:val="NoSpacing"/>
+        <w:rPr>
+          <w:sz w:val="24"/>
+          <w:szCs w:val="24"/>
+        </w:rPr>
+      </w:pPr>
+      <w:r>
+        <w:rPr>
+          <w:sz w:val="24"/>
+          <w:szCs w:val="24"/>
+        </w:rPr>
+        <w:t>2. Verklaar de functie van de D0-D7 pinnen, de E pin en de RS pin.</w:t>
+      </w:r>
+    </w:p>
+    <w:p>
+      <w:pPr>
+        <w:pStyle w:val="NoSpacing"/>
+        <w:rPr>
+          <w:sz w:val="24"/>
+          <w:szCs w:val="24"/>
+        </w:rPr>
+      </w:pPr>
+      <w:r>
+        <w:rPr>
+          <w:sz w:val="24"/>
+          <w:szCs w:val="24"/>
+        </w:rPr>
+        <w:t>3. Het afbeelden van enkele karakters op het display. Welke data, commando’s</w:t>
+      </w:r>
+    </w:p>
+    <w:p>
+      <w:pPr>
+        <w:pStyle w:val="NoSpacing"/>
+        <w:rPr>
+          <w:sz w:val="24"/>
+          <w:szCs w:val="24"/>
+        </w:rPr>
+      </w:pPr>
+      <w:r>
+        <w:rPr>
+          <w:sz w:val="24"/>
+          <w:szCs w:val="24"/>
+        </w:rPr>
+        <w:t>en/of instellingen moet je maken? Vertaal deze handelingen in een C functie.</w:t>
+      </w:r>
+    </w:p>
+    <w:p>
+      <w:pPr>
+        <w:pStyle w:val="NoSpacing"/>
+        <w:rPr>
+          <w:sz w:val="24"/>
+          <w:szCs w:val="24"/>
+        </w:rPr>
+      </w:pPr>
+      <w:r>
+        <w:rPr>
+          <w:sz w:val="24"/>
+          <w:szCs w:val="24"/>
+        </w:rPr>
+        <w:t>4. Het schuiven van alle tekst naar rechts. Welke data, commando’s en/of instellingen</w:t>
+      </w:r>
+    </w:p>
+    <w:p>
+      <w:pPr>
+        <w:pStyle w:val="NoSpacing"/>
+        <w:rPr>
+          <w:sz w:val="24"/>
+          <w:szCs w:val="24"/>
+        </w:rPr>
+      </w:pPr>
+      <w:r>
+        <w:rPr>
+          <w:sz w:val="24"/>
+          <w:szCs w:val="24"/>
+        </w:rPr>
+        <w:t>moet je maken? Vertaal deze handelingen in een C functie</w:t>
+      </w:r>
+    </w:p>
+    <w:p>
+      <w:pPr>
+        <w:pStyle w:val="NoSpacing"/>
+        <w:rPr>
+          <w:sz w:val="24"/>
+          <w:szCs w:val="24"/>
+        </w:rPr>
+      </w:pPr>
     </w:p>
     <w:p>
       <w:pPr>
@@ -7517,23 +8491,48 @@
           <w:sz w:val="24"/>
           <w:szCs w:val="24"/>
         </w:rPr>
-        <w:t>0x00 voor de hoge nibble</w:t>
-      </w:r>
-    </w:p>
-    <w:p>
-      <w:pPr>
-        <w:pStyle w:val="NoSpacing"/>
-        <w:rPr>
-          <w:sz w:val="24"/>
-          <w:szCs w:val="24"/>
-        </w:rPr>
-      </w:pPr>
-      <w:r>
-        <w:rPr>
-          <w:sz w:val="24"/>
-          <w:szCs w:val="24"/>
-        </w:rPr>
-        <w:t>0x0f voor de lage nibble om het scherm aan te zetten</w:t>
+        <w:t xml:space="preserve">0x00 voor de hoge </w:t>
+      </w:r>
+      <w:proofErr w:type="spellStart"/>
+      <w:r>
+        <w:rPr>
+          <w:sz w:val="24"/>
+          <w:szCs w:val="24"/>
+        </w:rPr>
+        <w:t>nibble</w:t>
+      </w:r>
+      <w:proofErr w:type="spellEnd"/>
+    </w:p>
+    <w:p>
+      <w:pPr>
+        <w:pStyle w:val="NoSpacing"/>
+        <w:rPr>
+          <w:sz w:val="24"/>
+          <w:szCs w:val="24"/>
+        </w:rPr>
+      </w:pPr>
+      <w:r>
+        <w:rPr>
+          <w:sz w:val="24"/>
+          <w:szCs w:val="24"/>
+        </w:rPr>
+        <w:t xml:space="preserve">0x0f voor de lage </w:t>
+      </w:r>
+      <w:proofErr w:type="spellStart"/>
+      <w:r>
+        <w:rPr>
+          <w:sz w:val="24"/>
+          <w:szCs w:val="24"/>
+        </w:rPr>
+        <w:t>nibble</w:t>
+      </w:r>
+      <w:proofErr w:type="spellEnd"/>
+      <w:r>
+        <w:rPr>
+          <w:sz w:val="24"/>
+          <w:szCs w:val="24"/>
+        </w:rPr>
+        <w:t xml:space="preserve"> om het scherm aan te zetten</w:t>
       </w:r>
     </w:p>
     <w:p>
@@ -7604,32 +8603,80 @@
           <w:sz w:val="24"/>
           <w:szCs w:val="24"/>
         </w:rPr>
-        <w:t xml:space="preserve"> RS is gebruikt om van command modus naar character modus te veranderen.</w:t>
-      </w:r>
-    </w:p>
-    <w:p>
-      <w:pPr>
-        <w:pStyle w:val="NoSpacing"/>
-        <w:rPr>
-          <w:sz w:val="24"/>
-          <w:szCs w:val="24"/>
-        </w:rPr>
-      </w:pPr>
-    </w:p>
-    <w:p>
-      <w:pPr>
-        <w:pStyle w:val="NoSpacing"/>
-        <w:rPr>
-          <w:sz w:val="24"/>
-          <w:szCs w:val="24"/>
-        </w:rPr>
-      </w:pPr>
-      <w:r>
-        <w:rPr>
-          <w:sz w:val="24"/>
-          <w:szCs w:val="24"/>
-        </w:rPr>
-        <w:t>3: Om een character te ‘’printen’’ op het LCD moet eerst</w:t>
+        <w:t xml:space="preserve"> RS is gebruikt om van </w:t>
+      </w:r>
+      <w:proofErr w:type="spellStart"/>
+      <w:r>
+        <w:rPr>
+          <w:sz w:val="24"/>
+          <w:szCs w:val="24"/>
+        </w:rPr>
+        <w:t>command</w:t>
+      </w:r>
+      <w:proofErr w:type="spellEnd"/>
+      <w:r>
+        <w:rPr>
+          <w:sz w:val="24"/>
+          <w:szCs w:val="24"/>
+        </w:rPr>
+        <w:t xml:space="preserve"> modus naar </w:t>
+      </w:r>
+      <w:proofErr w:type="spellStart"/>
+      <w:r>
+        <w:rPr>
+          <w:sz w:val="24"/>
+          <w:szCs w:val="24"/>
+        </w:rPr>
+        <w:t>character</w:t>
+      </w:r>
+      <w:proofErr w:type="spellEnd"/>
+      <w:r>
+        <w:rPr>
+          <w:sz w:val="24"/>
+          <w:szCs w:val="24"/>
+        </w:rPr>
+        <w:t xml:space="preserve"> modus te veranderen.</w:t>
+      </w:r>
+    </w:p>
+    <w:p>
+      <w:pPr>
+        <w:pStyle w:val="NoSpacing"/>
+        <w:rPr>
+          <w:sz w:val="24"/>
+          <w:szCs w:val="24"/>
+        </w:rPr>
+      </w:pPr>
+    </w:p>
+    <w:p>
+      <w:pPr>
+        <w:pStyle w:val="NoSpacing"/>
+        <w:rPr>
+          <w:sz w:val="24"/>
+          <w:szCs w:val="24"/>
+        </w:rPr>
+      </w:pPr>
+      <w:r>
+        <w:rPr>
+          <w:sz w:val="24"/>
+          <w:szCs w:val="24"/>
+        </w:rPr>
+        <w:t xml:space="preserve">3: Om een </w:t>
+      </w:r>
+      <w:proofErr w:type="spellStart"/>
+      <w:r>
+        <w:rPr>
+          <w:sz w:val="24"/>
+          <w:szCs w:val="24"/>
+        </w:rPr>
+        <w:t>character</w:t>
+      </w:r>
+      <w:proofErr w:type="spellEnd"/>
+      <w:r>
+        <w:rPr>
+          <w:sz w:val="24"/>
+          <w:szCs w:val="24"/>
+        </w:rPr>
+        <w:t xml:space="preserve"> te ‘’printen’’ op het LCD moet eerst</w:t>
       </w:r>
       <w:r>
         <w:rPr>
@@ -7643,7 +8690,55 @@
           <w:sz w:val="24"/>
           <w:szCs w:val="24"/>
         </w:rPr>
-        <w:t xml:space="preserve"> de upper bits verstuurd worden, daarna de lower bits, zo kan je elke willekeurige character maken. </w:t>
+        <w:t xml:space="preserve"> de </w:t>
+      </w:r>
+      <w:proofErr w:type="spellStart"/>
+      <w:r>
+        <w:rPr>
+          <w:sz w:val="24"/>
+          <w:szCs w:val="24"/>
+        </w:rPr>
+        <w:t>upper</w:t>
+      </w:r>
+      <w:proofErr w:type="spellEnd"/>
+      <w:r>
+        <w:rPr>
+          <w:sz w:val="24"/>
+          <w:szCs w:val="24"/>
+        </w:rPr>
+        <w:t xml:space="preserve"> bits verstuurd worden, daarna de </w:t>
+      </w:r>
+      <w:proofErr w:type="spellStart"/>
+      <w:r>
+        <w:rPr>
+          <w:sz w:val="24"/>
+          <w:szCs w:val="24"/>
+        </w:rPr>
+        <w:t>lower</w:t>
+      </w:r>
+      <w:proofErr w:type="spellEnd"/>
+      <w:r>
+        <w:rPr>
+          <w:sz w:val="24"/>
+          <w:szCs w:val="24"/>
+        </w:rPr>
+        <w:t xml:space="preserve"> bits, zo kan je elke willekeurige </w:t>
+      </w:r>
+      <w:proofErr w:type="spellStart"/>
+      <w:r>
+        <w:rPr>
+          <w:sz w:val="24"/>
+          <w:szCs w:val="24"/>
+        </w:rPr>
+        <w:t>character</w:t>
+      </w:r>
+      <w:proofErr w:type="spellEnd"/>
+      <w:r>
+        <w:rPr>
+          <w:sz w:val="24"/>
+          <w:szCs w:val="24"/>
+        </w:rPr>
+        <w:t xml:space="preserve"> maken. </w:t>
       </w:r>
     </w:p>
     <w:p>
@@ -7745,6 +8840,24 @@
           <w:szCs w:val="24"/>
         </w:rPr>
       </w:pPr>
+      <w:r>
+        <w:rPr>
+          <w:color w:val="FF0000"/>
+          <w:sz w:val="24"/>
+          <w:szCs w:val="24"/>
+        </w:rPr>
+        <w:t>In filmpje</w:t>
+      </w:r>
+    </w:p>
+    <w:p>
+      <w:pPr>
+        <w:pStyle w:val="NoSpacing"/>
+        <w:rPr>
+          <w:color w:val="FF0000"/>
+          <w:sz w:val="24"/>
+          <w:szCs w:val="24"/>
+        </w:rPr>
+      </w:pPr>
     </w:p>
     <w:p>
       <w:pPr>
@@ -7774,13 +8887,43 @@
           <w:szCs w:val="24"/>
         </w:rPr>
       </w:pPr>
+      <w:r>
+        <w:rPr>
+          <w:sz w:val="24"/>
+          <w:szCs w:val="24"/>
+        </w:rPr>
+        <w:t>N.V.T.</w:t>
+      </w:r>
+    </w:p>
+    <w:p>
+      <w:pPr>
+        <w:pStyle w:val="NoSpacing"/>
+        <w:rPr>
+          <w:sz w:val="24"/>
+          <w:szCs w:val="24"/>
+        </w:rPr>
+      </w:pPr>
+    </w:p>
+    <w:p>
+      <w:pPr>
+        <w:rPr>
+          <w:rFonts w:asciiTheme="majorHAnsi" w:eastAsiaTheme="majorEastAsia" w:hAnsiTheme="majorHAnsi" w:cstheme="majorBidi"/>
+          <w:color w:val="2F5496" w:themeColor="accent1" w:themeShade="BF"/>
+          <w:sz w:val="26"/>
+          <w:szCs w:val="26"/>
+        </w:rPr>
+      </w:pPr>
+      <w:bookmarkStart w:id="13" w:name="_Toc32411478"/>
+      <w:r>
+        <w:br w:type="page"/>
+      </w:r>
     </w:p>
     <w:p>
       <w:pPr>
         <w:pStyle w:val="Heading2"/>
       </w:pPr>
-      <w:bookmarkStart w:id="13" w:name="_Toc32411478"/>
-      <w:r>
+      <w:r>
+        <w:lastRenderedPageBreak/>
         <w:t>Opdracht B</w:t>
       </w:r>
       <w:r>
@@ -7821,7 +8964,15 @@
           <w:sz w:val="24"/>
           <w:szCs w:val="24"/>
         </w:rPr>
-        <w:t>De werking verklaren en onderzoeken van inte</w:t>
+        <w:t xml:space="preserve">De werking verklaren en onderzoeken van </w:t>
+      </w:r>
+      <w:proofErr w:type="spellStart"/>
+      <w:r>
+        <w:rPr>
+          <w:sz w:val="24"/>
+          <w:szCs w:val="24"/>
+        </w:rPr>
+        <w:t>inte</w:t>
       </w:r>
       <w:r>
         <w:rPr>
@@ -7837,6 +8988,7 @@
         </w:rPr>
         <w:t>rupts</w:t>
       </w:r>
+      <w:proofErr w:type="spellEnd"/>
       <w:r>
         <w:rPr>
           <w:sz w:val="24"/>
@@ -7851,8 +9003,6 @@
         </w:rPr>
         <w:t>.</w:t>
       </w:r>
-      <w:bookmarkStart w:id="14" w:name="_GoBack"/>
-      <w:bookmarkEnd w:id="14"/>
     </w:p>
     <w:p>
       <w:pPr>
@@ -7896,21 +9046,101 @@
           <w:sz w:val="24"/>
           <w:szCs w:val="24"/>
         </w:rPr>
-        <w:t>Er zijn twee interrupts gedefinieerd.</w:t>
-      </w:r>
-      <w:r>
-        <w:rPr>
-          <w:sz w:val="24"/>
-          <w:szCs w:val="24"/>
-        </w:rPr>
-        <w:t xml:space="preserve"> Een interrupt zet het licht uit en de andere zet het licht aan.</w:t>
-      </w:r>
-      <w:r>
-        <w:rPr>
-          <w:sz w:val="24"/>
-          <w:szCs w:val="24"/>
-        </w:rPr>
-        <w:t xml:space="preserve"> De interrupts gaan in werking als de juiste poort een signaal krijgt. Deze interrupts voeren code uit terwijl de main methode bezig is.</w:t>
+        <w:t xml:space="preserve">Er zijn twee </w:t>
+      </w:r>
+      <w:proofErr w:type="spellStart"/>
+      <w:r>
+        <w:rPr>
+          <w:sz w:val="24"/>
+          <w:szCs w:val="24"/>
+        </w:rPr>
+        <w:t>interrupts</w:t>
+      </w:r>
+      <w:proofErr w:type="spellEnd"/>
+      <w:r>
+        <w:rPr>
+          <w:sz w:val="24"/>
+          <w:szCs w:val="24"/>
+        </w:rPr>
+        <w:t xml:space="preserve"> gedefinieerd.</w:t>
+      </w:r>
+      <w:r>
+        <w:rPr>
+          <w:sz w:val="24"/>
+          <w:szCs w:val="24"/>
+        </w:rPr>
+        <w:t xml:space="preserve"> Een </w:t>
+      </w:r>
+      <w:proofErr w:type="spellStart"/>
+      <w:r>
+        <w:rPr>
+          <w:sz w:val="24"/>
+          <w:szCs w:val="24"/>
+        </w:rPr>
+        <w:t>interrupt</w:t>
+      </w:r>
+      <w:proofErr w:type="spellEnd"/>
+      <w:r>
+        <w:rPr>
+          <w:sz w:val="24"/>
+          <w:szCs w:val="24"/>
+        </w:rPr>
+        <w:t xml:space="preserve"> zet het licht uit en de andere zet het licht aan.</w:t>
+      </w:r>
+      <w:r>
+        <w:rPr>
+          <w:sz w:val="24"/>
+          <w:szCs w:val="24"/>
+        </w:rPr>
+        <w:t xml:space="preserve"> De </w:t>
+      </w:r>
+      <w:proofErr w:type="spellStart"/>
+      <w:r>
+        <w:rPr>
+          <w:sz w:val="24"/>
+          <w:szCs w:val="24"/>
+        </w:rPr>
+        <w:t>interrupts</w:t>
+      </w:r>
+      <w:proofErr w:type="spellEnd"/>
+      <w:r>
+        <w:rPr>
+          <w:sz w:val="24"/>
+          <w:szCs w:val="24"/>
+        </w:rPr>
+        <w:t xml:space="preserve"> gaan in werking als de juiste poort een signaal krijgt. Deze </w:t>
+      </w:r>
+      <w:proofErr w:type="spellStart"/>
+      <w:r>
+        <w:rPr>
+          <w:sz w:val="24"/>
+          <w:szCs w:val="24"/>
+        </w:rPr>
+        <w:t>interrupts</w:t>
+      </w:r>
+      <w:proofErr w:type="spellEnd"/>
+      <w:r>
+        <w:rPr>
+          <w:sz w:val="24"/>
+          <w:szCs w:val="24"/>
+        </w:rPr>
+        <w:t xml:space="preserve"> voeren code uit terwijl de </w:t>
+      </w:r>
+      <w:proofErr w:type="spellStart"/>
+      <w:r>
+        <w:rPr>
+          <w:sz w:val="24"/>
+          <w:szCs w:val="24"/>
+        </w:rPr>
+        <w:t>main</w:t>
+      </w:r>
+      <w:proofErr w:type="spellEnd"/>
+      <w:r>
+        <w:rPr>
+          <w:sz w:val="24"/>
+          <w:szCs w:val="24"/>
+        </w:rPr>
+        <w:t xml:space="preserve"> methode bezig is.</w:t>
       </w:r>
     </w:p>
     <w:p>
@@ -7969,6 +9199,24 @@
           <w:szCs w:val="24"/>
         </w:rPr>
         <w:t>Bewijs:</w:t>
+      </w:r>
+    </w:p>
+    <w:p>
+      <w:pPr>
+        <w:pStyle w:val="NoSpacing"/>
+        <w:rPr>
+          <w:color w:val="FF0000"/>
+          <w:sz w:val="24"/>
+          <w:szCs w:val="24"/>
+        </w:rPr>
+      </w:pPr>
+      <w:r>
+        <w:rPr>
+          <w:color w:val="FF0000"/>
+          <w:sz w:val="24"/>
+          <w:szCs w:val="24"/>
+        </w:rPr>
+        <w:t>In filmpje</w:t>
       </w:r>
     </w:p>
     <w:p>
@@ -8027,373 +9275,466 @@
       <w:pPr>
         <w:pStyle w:val="Heading2"/>
       </w:pPr>
-      <w:bookmarkStart w:id="15" w:name="_Toc32411479"/>
-      <w:r>
+      <w:bookmarkStart w:id="14" w:name="_Toc32411479"/>
+      <w:r>
+        <w:t>Opdracht B</w:t>
+      </w:r>
+      <w:r>
+        <w:t>2</w:t>
+      </w:r>
+      <w:bookmarkEnd w:id="14"/>
+    </w:p>
+    <w:p>
+      <w:pPr>
+        <w:pStyle w:val="NoSpacing"/>
+        <w:rPr>
+          <w:b/>
+          <w:bCs/>
+          <w:sz w:val="24"/>
+          <w:szCs w:val="24"/>
+        </w:rPr>
+      </w:pPr>
+      <w:r>
+        <w:rPr>
+          <w:b/>
+          <w:bCs/>
+          <w:sz w:val="24"/>
+          <w:szCs w:val="24"/>
+        </w:rPr>
+        <w:t>Essentie:</w:t>
+      </w:r>
+    </w:p>
+    <w:p>
+      <w:pPr>
+        <w:pStyle w:val="NoSpacing"/>
+        <w:rPr>
+          <w:sz w:val="24"/>
+          <w:szCs w:val="24"/>
+        </w:rPr>
+      </w:pPr>
+      <w:r>
+        <w:rPr>
+          <w:sz w:val="24"/>
+          <w:szCs w:val="24"/>
+        </w:rPr>
+        <w:t>Het w</w:t>
+      </w:r>
+      <w:r>
+        <w:rPr>
+          <w:sz w:val="24"/>
+          <w:szCs w:val="24"/>
+        </w:rPr>
+        <w:t xml:space="preserve">erken met </w:t>
+      </w:r>
+      <w:proofErr w:type="spellStart"/>
+      <w:r>
+        <w:rPr>
+          <w:sz w:val="24"/>
+          <w:szCs w:val="24"/>
+        </w:rPr>
+        <w:t>interrupts</w:t>
+      </w:r>
+      <w:proofErr w:type="spellEnd"/>
+      <w:r>
+        <w:rPr>
+          <w:sz w:val="24"/>
+          <w:szCs w:val="24"/>
+        </w:rPr>
+        <w:t xml:space="preserve">, </w:t>
+      </w:r>
+      <w:r>
+        <w:rPr>
+          <w:sz w:val="24"/>
+          <w:szCs w:val="24"/>
+        </w:rPr>
+        <w:t xml:space="preserve">d.m.v. </w:t>
+      </w:r>
+      <w:r>
+        <w:rPr>
+          <w:sz w:val="24"/>
+          <w:szCs w:val="24"/>
+        </w:rPr>
+        <w:t>het best</w:t>
+      </w:r>
+      <w:r>
+        <w:rPr>
+          <w:sz w:val="24"/>
+          <w:szCs w:val="24"/>
+        </w:rPr>
+        <w:t>uren van een lampje</w:t>
+      </w:r>
+      <w:r>
+        <w:rPr>
+          <w:sz w:val="24"/>
+          <w:szCs w:val="24"/>
+        </w:rPr>
+        <w:t>, hierdoor is het makkelijker te visualiseren</w:t>
+      </w:r>
+      <w:r>
+        <w:rPr>
+          <w:sz w:val="24"/>
+          <w:szCs w:val="24"/>
+        </w:rPr>
+        <w:t>.</w:t>
+      </w:r>
+    </w:p>
+    <w:p>
+      <w:pPr>
+        <w:pStyle w:val="NoSpacing"/>
+        <w:rPr>
+          <w:sz w:val="24"/>
+          <w:szCs w:val="24"/>
+        </w:rPr>
+      </w:pPr>
+    </w:p>
+    <w:p>
+      <w:pPr>
+        <w:pStyle w:val="NoSpacing"/>
+        <w:rPr>
+          <w:b/>
+          <w:bCs/>
+          <w:sz w:val="24"/>
+          <w:szCs w:val="24"/>
+        </w:rPr>
+      </w:pPr>
+      <w:r>
+        <w:rPr>
+          <w:b/>
+          <w:bCs/>
+          <w:sz w:val="24"/>
+          <w:szCs w:val="24"/>
+        </w:rPr>
+        <w:t>Oplossing:</w:t>
+      </w:r>
+    </w:p>
+    <w:p>
+      <w:pPr>
+        <w:pStyle w:val="NoSpacing"/>
+        <w:rPr>
+          <w:sz w:val="24"/>
+          <w:szCs w:val="24"/>
+        </w:rPr>
+      </w:pPr>
+      <w:r>
+        <w:rPr>
+          <w:sz w:val="24"/>
+          <w:szCs w:val="24"/>
+        </w:rPr>
+        <w:t xml:space="preserve">Er is een globale </w:t>
+      </w:r>
+      <w:proofErr w:type="spellStart"/>
+      <w:r>
+        <w:rPr>
+          <w:sz w:val="24"/>
+          <w:szCs w:val="24"/>
+        </w:rPr>
+        <w:t>variable</w:t>
+      </w:r>
+      <w:proofErr w:type="spellEnd"/>
+      <w:r>
+        <w:rPr>
+          <w:sz w:val="24"/>
+          <w:szCs w:val="24"/>
+        </w:rPr>
+        <w:t xml:space="preserve"> de </w:t>
+      </w:r>
+      <w:proofErr w:type="spellStart"/>
+      <w:r>
+        <w:rPr>
+          <w:sz w:val="24"/>
+          <w:szCs w:val="24"/>
+        </w:rPr>
+        <w:t>de</w:t>
+      </w:r>
+      <w:proofErr w:type="spellEnd"/>
+      <w:r>
+        <w:rPr>
+          <w:sz w:val="24"/>
+          <w:szCs w:val="24"/>
+        </w:rPr>
+        <w:t xml:space="preserve"> index bijhoud van het looplicht. Als ISR0 afgaat gaat de lamp op die index aan en de index gaat omhoog met 1 of teruggezet naar 0, als die al te hoog is.</w:t>
+      </w:r>
+    </w:p>
+    <w:p>
+      <w:pPr>
+        <w:pStyle w:val="NoSpacing"/>
+        <w:rPr>
+          <w:sz w:val="24"/>
+          <w:szCs w:val="24"/>
+        </w:rPr>
+      </w:pPr>
+    </w:p>
+    <w:p>
+      <w:pPr>
+        <w:pStyle w:val="NoSpacing"/>
+        <w:rPr>
+          <w:b/>
+          <w:bCs/>
+          <w:sz w:val="24"/>
+          <w:szCs w:val="24"/>
+        </w:rPr>
+      </w:pPr>
+      <w:r>
+        <w:rPr>
+          <w:b/>
+          <w:bCs/>
+          <w:sz w:val="24"/>
+          <w:szCs w:val="24"/>
+        </w:rPr>
+        <w:t>Reflectie:</w:t>
+      </w:r>
+    </w:p>
+    <w:p>
+      <w:pPr>
+        <w:pStyle w:val="NoSpacing"/>
+        <w:rPr>
+          <w:sz w:val="24"/>
+          <w:szCs w:val="24"/>
+        </w:rPr>
+      </w:pPr>
+    </w:p>
+    <w:p>
+      <w:pPr>
+        <w:pStyle w:val="NoSpacing"/>
+        <w:rPr>
+          <w:b/>
+          <w:bCs/>
+          <w:sz w:val="24"/>
+          <w:szCs w:val="24"/>
+        </w:rPr>
+      </w:pPr>
+      <w:r>
+        <w:rPr>
+          <w:b/>
+          <w:bCs/>
+          <w:sz w:val="24"/>
+          <w:szCs w:val="24"/>
+        </w:rPr>
+        <w:t>Bewijs:</w:t>
+      </w:r>
+    </w:p>
+    <w:p>
+      <w:pPr>
+        <w:pStyle w:val="NoSpacing"/>
+        <w:rPr>
+          <w:color w:val="FF0000"/>
+          <w:sz w:val="24"/>
+          <w:szCs w:val="24"/>
+        </w:rPr>
+      </w:pPr>
+      <w:r>
+        <w:rPr>
+          <w:color w:val="FF0000"/>
+          <w:sz w:val="24"/>
+          <w:szCs w:val="24"/>
+        </w:rPr>
+        <w:t>In filmpje</w:t>
+      </w:r>
+    </w:p>
+    <w:p>
+      <w:pPr>
+        <w:pStyle w:val="NoSpacing"/>
+        <w:rPr>
+          <w:color w:val="FF0000"/>
+          <w:sz w:val="24"/>
+          <w:szCs w:val="24"/>
+        </w:rPr>
+      </w:pPr>
+    </w:p>
+    <w:p>
+      <w:pPr>
+        <w:pStyle w:val="NoSpacing"/>
+        <w:rPr>
+          <w:b/>
+          <w:bCs/>
+          <w:sz w:val="24"/>
+          <w:szCs w:val="24"/>
+        </w:rPr>
+      </w:pPr>
+      <w:r>
+        <w:rPr>
+          <w:b/>
+          <w:bCs/>
+          <w:sz w:val="24"/>
+          <w:szCs w:val="24"/>
+        </w:rPr>
+        <w:t>Volledige code:</w:t>
+      </w:r>
+    </w:p>
+    <w:p>
+      <w:pPr>
+        <w:pStyle w:val="Heading2"/>
+      </w:pPr>
+    </w:p>
+    <w:p>
+      <w:pPr>
+        <w:pStyle w:val="Heading2"/>
+      </w:pPr>
+      <w:bookmarkStart w:id="15" w:name="_Toc32411480"/>
+      <w:r>
+        <w:t>Opdracht B</w:t>
+      </w:r>
+      <w:r>
+        <w:t>3</w:t>
+      </w:r>
+      <w:bookmarkEnd w:id="15"/>
+    </w:p>
+    <w:p>
+      <w:pPr>
+        <w:pStyle w:val="NoSpacing"/>
+        <w:rPr>
+          <w:b/>
+          <w:bCs/>
+          <w:sz w:val="24"/>
+          <w:szCs w:val="24"/>
+        </w:rPr>
+      </w:pPr>
+      <w:r>
+        <w:rPr>
+          <w:b/>
+          <w:bCs/>
+          <w:sz w:val="24"/>
+          <w:szCs w:val="24"/>
+        </w:rPr>
+        <w:t>Essentie:</w:t>
+      </w:r>
+    </w:p>
+    <w:p>
+      <w:pPr>
+        <w:pStyle w:val="NoSpacing"/>
+        <w:rPr>
+          <w:sz w:val="24"/>
+          <w:szCs w:val="24"/>
+        </w:rPr>
+      </w:pPr>
+      <w:r>
+        <w:rPr>
+          <w:sz w:val="24"/>
+          <w:szCs w:val="24"/>
+        </w:rPr>
+        <w:t>Onderzoeken hoe een 7-segmenten display werk</w:t>
+      </w:r>
+      <w:r>
+        <w:rPr>
+          <w:sz w:val="24"/>
+          <w:szCs w:val="24"/>
+        </w:rPr>
+        <w:t>t samen met knoppen/</w:t>
+      </w:r>
+      <w:proofErr w:type="spellStart"/>
+      <w:r>
+        <w:rPr>
+          <w:sz w:val="24"/>
+          <w:szCs w:val="24"/>
+        </w:rPr>
+        <w:t>interrupts</w:t>
+      </w:r>
+      <w:proofErr w:type="spellEnd"/>
+    </w:p>
+    <w:p>
+      <w:pPr>
+        <w:pStyle w:val="NoSpacing"/>
+        <w:rPr>
+          <w:sz w:val="24"/>
+          <w:szCs w:val="24"/>
+        </w:rPr>
+      </w:pPr>
+    </w:p>
+    <w:p>
+      <w:pPr>
+        <w:pStyle w:val="NoSpacing"/>
+        <w:rPr>
+          <w:b/>
+          <w:bCs/>
+          <w:sz w:val="24"/>
+          <w:szCs w:val="24"/>
+        </w:rPr>
+      </w:pPr>
+      <w:r>
+        <w:rPr>
+          <w:b/>
+          <w:bCs/>
+          <w:sz w:val="24"/>
+          <w:szCs w:val="24"/>
+        </w:rPr>
+        <w:t>Oplossing:</w:t>
+      </w:r>
+    </w:p>
+    <w:p>
+      <w:pPr>
+        <w:pStyle w:val="NoSpacing"/>
+        <w:rPr>
+          <w:sz w:val="24"/>
+          <w:szCs w:val="24"/>
+        </w:rPr>
+      </w:pPr>
+    </w:p>
+    <w:p>
+      <w:pPr>
+        <w:pStyle w:val="NoSpacing"/>
+        <w:rPr>
+          <w:b/>
+          <w:bCs/>
+          <w:sz w:val="24"/>
+          <w:szCs w:val="24"/>
+        </w:rPr>
+      </w:pPr>
+      <w:r>
+        <w:rPr>
+          <w:b/>
+          <w:bCs/>
+          <w:sz w:val="24"/>
+          <w:szCs w:val="24"/>
+        </w:rPr>
+        <w:t>Reflectie:</w:t>
+      </w:r>
+    </w:p>
+    <w:p>
+      <w:pPr>
+        <w:pStyle w:val="NoSpacing"/>
+        <w:rPr>
+          <w:sz w:val="24"/>
+          <w:szCs w:val="24"/>
+        </w:rPr>
+      </w:pPr>
+    </w:p>
+    <w:p>
+      <w:pPr>
+        <w:pStyle w:val="NoSpacing"/>
+        <w:rPr>
+          <w:b/>
+          <w:bCs/>
+          <w:sz w:val="24"/>
+          <w:szCs w:val="24"/>
+        </w:rPr>
+      </w:pPr>
+      <w:r>
+        <w:rPr>
+          <w:b/>
+          <w:bCs/>
+          <w:sz w:val="24"/>
+          <w:szCs w:val="24"/>
+        </w:rPr>
+        <w:t>Bewijs:</w:t>
+      </w:r>
+    </w:p>
+    <w:p>
+      <w:pPr>
+        <w:pStyle w:val="NoSpacing"/>
+        <w:rPr>
+          <w:color w:val="FF0000"/>
+          <w:sz w:val="24"/>
+          <w:szCs w:val="24"/>
+        </w:rPr>
+      </w:pPr>
+      <w:r>
+        <w:rPr>
+          <w:color w:val="FF0000"/>
+          <w:sz w:val="24"/>
+          <w:szCs w:val="24"/>
+        </w:rPr>
         <w:lastRenderedPageBreak/>
-        <w:t>Opdracht B</w:t>
-      </w:r>
-      <w:r>
-        <w:t>2</w:t>
-      </w:r>
-      <w:bookmarkEnd w:id="15"/>
-    </w:p>
-    <w:p>
-      <w:pPr>
-        <w:pStyle w:val="NoSpacing"/>
-        <w:rPr>
-          <w:b/>
-          <w:bCs/>
-          <w:sz w:val="24"/>
-          <w:szCs w:val="24"/>
-        </w:rPr>
-      </w:pPr>
-      <w:r>
-        <w:rPr>
-          <w:b/>
-          <w:bCs/>
-          <w:sz w:val="24"/>
-          <w:szCs w:val="24"/>
-        </w:rPr>
-        <w:t>Essentie:</w:t>
-      </w:r>
-    </w:p>
-    <w:p>
-      <w:pPr>
-        <w:pStyle w:val="NoSpacing"/>
-        <w:rPr>
-          <w:sz w:val="24"/>
-          <w:szCs w:val="24"/>
-        </w:rPr>
-      </w:pPr>
-      <w:r>
-        <w:rPr>
-          <w:sz w:val="24"/>
-          <w:szCs w:val="24"/>
-        </w:rPr>
-        <w:t>Het w</w:t>
-      </w:r>
-      <w:r>
-        <w:rPr>
-          <w:sz w:val="24"/>
-          <w:szCs w:val="24"/>
-        </w:rPr>
-        <w:t xml:space="preserve">erken met interrupts, </w:t>
-      </w:r>
-      <w:r>
-        <w:rPr>
-          <w:sz w:val="24"/>
-          <w:szCs w:val="24"/>
-        </w:rPr>
-        <w:t xml:space="preserve">d.m.v. </w:t>
-      </w:r>
-      <w:r>
-        <w:rPr>
-          <w:sz w:val="24"/>
-          <w:szCs w:val="24"/>
-        </w:rPr>
-        <w:t>het best</w:t>
-      </w:r>
-      <w:r>
-        <w:rPr>
-          <w:sz w:val="24"/>
-          <w:szCs w:val="24"/>
-        </w:rPr>
-        <w:t>uren van een lampje</w:t>
-      </w:r>
-      <w:r>
-        <w:rPr>
-          <w:sz w:val="24"/>
-          <w:szCs w:val="24"/>
-        </w:rPr>
-        <w:t>, hierdoor is het makkelijker te visualiseren</w:t>
-      </w:r>
-      <w:r>
-        <w:rPr>
-          <w:sz w:val="24"/>
-          <w:szCs w:val="24"/>
-        </w:rPr>
-        <w:t>.</w:t>
-      </w:r>
-    </w:p>
-    <w:p>
-      <w:pPr>
-        <w:pStyle w:val="NoSpacing"/>
-        <w:rPr>
-          <w:sz w:val="24"/>
-          <w:szCs w:val="24"/>
-        </w:rPr>
-      </w:pPr>
-    </w:p>
-    <w:p>
-      <w:pPr>
-        <w:pStyle w:val="NoSpacing"/>
-        <w:rPr>
-          <w:b/>
-          <w:bCs/>
-          <w:sz w:val="24"/>
-          <w:szCs w:val="24"/>
-        </w:rPr>
-      </w:pPr>
-      <w:r>
-        <w:rPr>
-          <w:b/>
-          <w:bCs/>
-          <w:sz w:val="24"/>
-          <w:szCs w:val="24"/>
-        </w:rPr>
-        <w:t>Oplossing:</w:t>
-      </w:r>
-    </w:p>
-    <w:p>
-      <w:pPr>
-        <w:pStyle w:val="NoSpacing"/>
-        <w:rPr>
-          <w:sz w:val="24"/>
-          <w:szCs w:val="24"/>
-        </w:rPr>
-      </w:pPr>
-      <w:r>
-        <w:rPr>
-          <w:sz w:val="24"/>
-          <w:szCs w:val="24"/>
-        </w:rPr>
-        <w:t>Er is een globale variable de de index bijhoud van het looplicht. Als ISR0 afgaat gaat de lamp op die index aan en de index gaat omhoog met 1 of teruggezet naar 0, als die al te hoog is.</w:t>
-      </w:r>
-    </w:p>
-    <w:p>
-      <w:pPr>
-        <w:pStyle w:val="NoSpacing"/>
-        <w:rPr>
-          <w:sz w:val="24"/>
-          <w:szCs w:val="24"/>
-        </w:rPr>
-      </w:pPr>
-    </w:p>
-    <w:p>
-      <w:pPr>
-        <w:pStyle w:val="NoSpacing"/>
-        <w:rPr>
-          <w:b/>
-          <w:bCs/>
-          <w:sz w:val="24"/>
-          <w:szCs w:val="24"/>
-        </w:rPr>
-      </w:pPr>
-      <w:r>
-        <w:rPr>
-          <w:b/>
-          <w:bCs/>
-          <w:sz w:val="24"/>
-          <w:szCs w:val="24"/>
-        </w:rPr>
-        <w:t>Reflectie:</w:t>
-      </w:r>
-    </w:p>
-    <w:p>
-      <w:pPr>
-        <w:pStyle w:val="NoSpacing"/>
-        <w:rPr>
-          <w:sz w:val="24"/>
-          <w:szCs w:val="24"/>
-        </w:rPr>
-      </w:pPr>
-    </w:p>
-    <w:p>
-      <w:pPr>
-        <w:pStyle w:val="NoSpacing"/>
-        <w:rPr>
-          <w:b/>
-          <w:bCs/>
-          <w:sz w:val="24"/>
-          <w:szCs w:val="24"/>
-        </w:rPr>
-      </w:pPr>
-      <w:r>
-        <w:rPr>
-          <w:b/>
-          <w:bCs/>
-          <w:sz w:val="24"/>
-          <w:szCs w:val="24"/>
-        </w:rPr>
-        <w:t>Bewijs:</w:t>
-      </w:r>
-    </w:p>
-    <w:p>
-      <w:pPr>
-        <w:pStyle w:val="NoSpacing"/>
-        <w:rPr>
-          <w:color w:val="FF0000"/>
-          <w:sz w:val="24"/>
-          <w:szCs w:val="24"/>
-        </w:rPr>
-      </w:pPr>
-    </w:p>
-    <w:p>
-      <w:pPr>
-        <w:pStyle w:val="NoSpacing"/>
-        <w:rPr>
-          <w:b/>
-          <w:bCs/>
-          <w:sz w:val="24"/>
-          <w:szCs w:val="24"/>
-        </w:rPr>
-      </w:pPr>
-      <w:r>
-        <w:rPr>
-          <w:b/>
-          <w:bCs/>
-          <w:sz w:val="24"/>
-          <w:szCs w:val="24"/>
-        </w:rPr>
-        <w:t>Volledige code:</w:t>
-      </w:r>
-    </w:p>
-    <w:p>
-      <w:pPr>
-        <w:pStyle w:val="Heading2"/>
-      </w:pPr>
-    </w:p>
-    <w:p>
-      <w:pPr>
-        <w:pStyle w:val="Heading2"/>
-      </w:pPr>
-      <w:bookmarkStart w:id="16" w:name="_Toc32411480"/>
-      <w:r>
-        <w:t>Opdracht B</w:t>
-      </w:r>
-      <w:r>
-        <w:t>3</w:t>
-      </w:r>
-      <w:bookmarkEnd w:id="16"/>
-    </w:p>
-    <w:p>
-      <w:pPr>
-        <w:pStyle w:val="NoSpacing"/>
-        <w:rPr>
-          <w:b/>
-          <w:bCs/>
-          <w:sz w:val="24"/>
-          <w:szCs w:val="24"/>
-        </w:rPr>
-      </w:pPr>
-      <w:r>
-        <w:rPr>
-          <w:b/>
-          <w:bCs/>
-          <w:sz w:val="24"/>
-          <w:szCs w:val="24"/>
-        </w:rPr>
-        <w:t>Essentie:</w:t>
-      </w:r>
-    </w:p>
-    <w:p>
-      <w:pPr>
-        <w:pStyle w:val="NoSpacing"/>
-        <w:rPr>
-          <w:sz w:val="24"/>
-          <w:szCs w:val="24"/>
-        </w:rPr>
-      </w:pPr>
-      <w:r>
-        <w:rPr>
-          <w:sz w:val="24"/>
-          <w:szCs w:val="24"/>
-        </w:rPr>
-        <w:t>Onderzoeken hoe een 7-segmenten display werk</w:t>
-      </w:r>
-      <w:r>
-        <w:rPr>
-          <w:sz w:val="24"/>
-          <w:szCs w:val="24"/>
-        </w:rPr>
-        <w:t>t samen met knoppen/interrupts</w:t>
-      </w:r>
-    </w:p>
-    <w:p>
-      <w:pPr>
-        <w:pStyle w:val="NoSpacing"/>
-        <w:rPr>
-          <w:sz w:val="24"/>
-          <w:szCs w:val="24"/>
-        </w:rPr>
-      </w:pPr>
-    </w:p>
-    <w:p>
-      <w:pPr>
-        <w:pStyle w:val="NoSpacing"/>
-        <w:rPr>
-          <w:b/>
-          <w:bCs/>
-          <w:sz w:val="24"/>
-          <w:szCs w:val="24"/>
-        </w:rPr>
-      </w:pPr>
-      <w:r>
-        <w:rPr>
-          <w:b/>
-          <w:bCs/>
-          <w:sz w:val="24"/>
-          <w:szCs w:val="24"/>
-        </w:rPr>
-        <w:t>Oplossing:</w:t>
-      </w:r>
-    </w:p>
-    <w:p>
-      <w:pPr>
-        <w:pStyle w:val="NoSpacing"/>
-        <w:rPr>
-          <w:sz w:val="24"/>
-          <w:szCs w:val="24"/>
-        </w:rPr>
-      </w:pPr>
-    </w:p>
-    <w:p>
-      <w:pPr>
-        <w:pStyle w:val="NoSpacing"/>
-        <w:rPr>
-          <w:b/>
-          <w:bCs/>
-          <w:sz w:val="24"/>
-          <w:szCs w:val="24"/>
-        </w:rPr>
-      </w:pPr>
-      <w:r>
-        <w:rPr>
-          <w:b/>
-          <w:bCs/>
-          <w:sz w:val="24"/>
-          <w:szCs w:val="24"/>
-        </w:rPr>
-        <w:t>Reflectie:</w:t>
-      </w:r>
-    </w:p>
-    <w:p>
-      <w:pPr>
-        <w:pStyle w:val="NoSpacing"/>
-        <w:rPr>
-          <w:sz w:val="24"/>
-          <w:szCs w:val="24"/>
-        </w:rPr>
-      </w:pPr>
-    </w:p>
-    <w:p>
-      <w:pPr>
-        <w:pStyle w:val="NoSpacing"/>
-        <w:rPr>
-          <w:b/>
-          <w:bCs/>
-          <w:sz w:val="24"/>
-          <w:szCs w:val="24"/>
-        </w:rPr>
-      </w:pPr>
-      <w:r>
-        <w:rPr>
-          <w:b/>
-          <w:bCs/>
-          <w:sz w:val="24"/>
-          <w:szCs w:val="24"/>
-        </w:rPr>
-        <w:t>Bewijs:</w:t>
+        <w:t>In filmpje</w:t>
       </w:r>
     </w:p>
     <w:p>
@@ -8454,7 +9795,7 @@
       <w:pPr>
         <w:pStyle w:val="NoSpacing"/>
       </w:pPr>
-      <w:bookmarkStart w:id="17" w:name="_Toc32411481"/>
+      <w:bookmarkStart w:id="16" w:name="_Toc32411481"/>
     </w:p>
     <w:p>
       <w:pPr>
@@ -8513,10 +9854,9 @@
         <w:pStyle w:val="Heading2"/>
       </w:pPr>
       <w:r>
-        <w:lastRenderedPageBreak/>
         <w:t>Opdracht B4</w:t>
       </w:r>
-      <w:bookmarkEnd w:id="17"/>
+      <w:bookmarkEnd w:id="16"/>
     </w:p>
     <w:p>
       <w:pPr>
@@ -8647,12 +9987,21 @@
         </w:rPr>
         <w:t xml:space="preserve">een </w:t>
       </w:r>
-      <w:r>
-        <w:rPr>
-          <w:sz w:val="24"/>
-          <w:szCs w:val="24"/>
-        </w:rPr>
-        <w:t xml:space="preserve">for loop kan elk bitje aangestuurd/veranderd worden. </w:t>
+      <w:proofErr w:type="spellStart"/>
+      <w:r>
+        <w:rPr>
+          <w:sz w:val="24"/>
+          <w:szCs w:val="24"/>
+        </w:rPr>
+        <w:t>for</w:t>
+      </w:r>
+      <w:proofErr w:type="spellEnd"/>
+      <w:r>
+        <w:rPr>
+          <w:sz w:val="24"/>
+          <w:szCs w:val="24"/>
+        </w:rPr>
+        <w:t xml:space="preserve"> loop kan elk bitje aangestuurd/veranderd worden. </w:t>
       </w:r>
       <w:r>
         <w:rPr>
@@ -8687,6 +10036,7 @@
           <w:highlight w:val="white"/>
         </w:rPr>
       </w:pPr>
+      <w:proofErr w:type="spellStart"/>
       <w:r>
         <w:rPr>
           <w:rFonts w:ascii="Consolas" w:hAnsi="Consolas" w:cs="Consolas"/>
@@ -8697,6 +10047,7 @@
         </w:rPr>
         <w:t>const</w:t>
       </w:r>
+      <w:proofErr w:type="spellEnd"/>
       <w:r>
         <w:rPr>
           <w:rFonts w:ascii="Consolas" w:hAnsi="Consolas" w:cs="Consolas"/>
@@ -8707,6 +10058,7 @@
         </w:rPr>
         <w:t xml:space="preserve"> </w:t>
       </w:r>
+      <w:proofErr w:type="spellStart"/>
       <w:r>
         <w:rPr>
           <w:rFonts w:ascii="Consolas" w:hAnsi="Consolas" w:cs="Consolas"/>
@@ -8717,6 +10069,7 @@
         </w:rPr>
         <w:t>unsigned</w:t>
       </w:r>
+      <w:proofErr w:type="spellEnd"/>
       <w:r>
         <w:rPr>
           <w:rFonts w:ascii="Consolas" w:hAnsi="Consolas" w:cs="Consolas"/>
@@ -8727,6 +10080,7 @@
         </w:rPr>
         <w:t xml:space="preserve"> </w:t>
       </w:r>
+      <w:proofErr w:type="spellStart"/>
       <w:r>
         <w:rPr>
           <w:rFonts w:ascii="Consolas" w:hAnsi="Consolas" w:cs="Consolas"/>
@@ -8737,6 +10091,7 @@
         </w:rPr>
         <w:t>char</w:t>
       </w:r>
+      <w:proofErr w:type="spellEnd"/>
     </w:p>
     <w:p>
       <w:pPr>
@@ -8850,7 +10205,29 @@
           <w:szCs w:val="19"/>
           <w:highlight w:val="white"/>
         </w:rPr>
-        <w:t>// dP g f e d c b a</w:t>
+        <w:t xml:space="preserve">// </w:t>
+      </w:r>
+      <w:proofErr w:type="spellStart"/>
+      <w:r>
+        <w:rPr>
+          <w:rFonts w:ascii="Consolas" w:hAnsi="Consolas" w:cs="Consolas"/>
+          <w:color w:val="008000"/>
+          <w:sz w:val="19"/>
+          <w:szCs w:val="19"/>
+          <w:highlight w:val="white"/>
+        </w:rPr>
+        <w:t>dP</w:t>
+      </w:r>
+      <w:proofErr w:type="spellEnd"/>
+      <w:r>
+        <w:rPr>
+          <w:rFonts w:ascii="Consolas" w:hAnsi="Consolas" w:cs="Consolas"/>
+          <w:color w:val="008000"/>
+          <w:sz w:val="19"/>
+          <w:szCs w:val="19"/>
+          <w:highlight w:val="white"/>
+        </w:rPr>
+        <w:t xml:space="preserve"> g f e d c b a</w:t>
       </w:r>
     </w:p>
     <w:p>
@@ -9257,6 +10634,7 @@
           <w:highlight w:val="white"/>
         </w:rPr>
       </w:pPr>
+      <w:proofErr w:type="spellStart"/>
       <w:r>
         <w:rPr>
           <w:rFonts w:ascii="Consolas" w:hAnsi="Consolas" w:cs="Consolas"/>
@@ -9267,6 +10645,7 @@
         </w:rPr>
         <w:t>void</w:t>
       </w:r>
+      <w:proofErr w:type="spellEnd"/>
       <w:r>
         <w:rPr>
           <w:rFonts w:ascii="Consolas" w:hAnsi="Consolas" w:cs="Consolas"/>
@@ -9465,7 +10844,29 @@
           <w:szCs w:val="19"/>
           <w:highlight w:val="white"/>
         </w:rPr>
-        <w:t xml:space="preserve"> all output</w:t>
+        <w:t xml:space="preserve"> </w:t>
+      </w:r>
+      <w:proofErr w:type="spellStart"/>
+      <w:r>
+        <w:rPr>
+          <w:rFonts w:ascii="Consolas" w:hAnsi="Consolas" w:cs="Consolas"/>
+          <w:color w:val="008000"/>
+          <w:sz w:val="19"/>
+          <w:szCs w:val="19"/>
+          <w:highlight w:val="white"/>
+        </w:rPr>
+        <w:t>all</w:t>
+      </w:r>
+      <w:proofErr w:type="spellEnd"/>
+      <w:r>
+        <w:rPr>
+          <w:rFonts w:ascii="Consolas" w:hAnsi="Consolas" w:cs="Consolas"/>
+          <w:color w:val="008000"/>
+          <w:sz w:val="19"/>
+          <w:szCs w:val="19"/>
+          <w:highlight w:val="white"/>
+        </w:rPr>
+        <w:t xml:space="preserve"> output</w:t>
       </w:r>
     </w:p>
     <w:p>
@@ -9492,6 +10893,7 @@
         </w:rPr>
         <w:tab/>
       </w:r>
+      <w:proofErr w:type="spellStart"/>
       <w:r>
         <w:rPr>
           <w:rFonts w:ascii="Consolas" w:hAnsi="Consolas" w:cs="Consolas"/>
@@ -9502,6 +10904,7 @@
         </w:rPr>
         <w:t>while</w:t>
       </w:r>
+      <w:proofErr w:type="spellEnd"/>
       <w:r>
         <w:rPr>
           <w:rFonts w:ascii="Consolas" w:hAnsi="Consolas" w:cs="Consolas"/>
@@ -9580,6 +10983,7 @@
           <w:szCs w:val="19"/>
           <w:highlight w:val="white"/>
         </w:rPr>
+        <w:lastRenderedPageBreak/>
         <w:tab/>
       </w:r>
       <w:r>
@@ -9592,6 +10996,7 @@
         </w:rPr>
         <w:tab/>
       </w:r>
+      <w:proofErr w:type="spellStart"/>
       <w:r>
         <w:rPr>
           <w:rFonts w:ascii="Consolas" w:hAnsi="Consolas" w:cs="Consolas"/>
@@ -9602,6 +11007,7 @@
         </w:rPr>
         <w:t>for</w:t>
       </w:r>
+      <w:proofErr w:type="spellEnd"/>
       <w:r>
         <w:rPr>
           <w:rFonts w:ascii="Consolas" w:hAnsi="Consolas" w:cs="Consolas"/>
@@ -9762,6 +11168,7 @@
         </w:rPr>
         <w:t xml:space="preserve"> </w:t>
       </w:r>
+      <w:proofErr w:type="spellStart"/>
       <w:r>
         <w:rPr>
           <w:rFonts w:ascii="Consolas" w:hAnsi="Consolas" w:cs="Consolas"/>
@@ -9772,6 +11179,7 @@
         </w:rPr>
         <w:t>sizeof</w:t>
       </w:r>
+      <w:proofErr w:type="spellEnd"/>
       <w:r>
         <w:rPr>
           <w:rFonts w:ascii="Consolas" w:hAnsi="Consolas" w:cs="Consolas"/>
@@ -9832,6 +11240,7 @@
         </w:rPr>
         <w:t xml:space="preserve"> </w:t>
       </w:r>
+      <w:proofErr w:type="spellStart"/>
       <w:r>
         <w:rPr>
           <w:rFonts w:ascii="Consolas" w:hAnsi="Consolas" w:cs="Consolas"/>
@@ -9842,6 +11251,7 @@
         </w:rPr>
         <w:t>sizeof</w:t>
       </w:r>
+      <w:proofErr w:type="spellEnd"/>
       <w:r>
         <w:rPr>
           <w:rFonts w:ascii="Consolas" w:hAnsi="Consolas" w:cs="Consolas"/>
@@ -10137,6 +11547,7 @@
         </w:rPr>
         <w:tab/>
       </w:r>
+      <w:proofErr w:type="spellStart"/>
       <w:r>
         <w:rPr>
           <w:rFonts w:ascii="Consolas" w:hAnsi="Consolas" w:cs="Consolas"/>
@@ -10147,6 +11558,7 @@
         </w:rPr>
         <w:t>wait</w:t>
       </w:r>
+      <w:proofErr w:type="spellEnd"/>
       <w:r>
         <w:rPr>
           <w:rFonts w:ascii="Consolas" w:hAnsi="Consolas" w:cs="Consolas"/>
@@ -10413,145 +11825,180 @@
       <w:pPr>
         <w:pStyle w:val="Heading2"/>
       </w:pPr>
-      <w:bookmarkStart w:id="18" w:name="_Toc32411482"/>
-      <w:r>
-        <w:lastRenderedPageBreak/>
+      <w:bookmarkStart w:id="17" w:name="_Toc32411482"/>
+      <w:r>
         <w:t>Opdracht B5</w:t>
       </w:r>
+      <w:bookmarkEnd w:id="17"/>
+    </w:p>
+    <w:p>
+      <w:pPr>
+        <w:pStyle w:val="NoSpacing"/>
+        <w:rPr>
+          <w:b/>
+          <w:bCs/>
+          <w:sz w:val="24"/>
+          <w:szCs w:val="24"/>
+        </w:rPr>
+      </w:pPr>
+      <w:r>
+        <w:rPr>
+          <w:b/>
+          <w:bCs/>
+          <w:sz w:val="24"/>
+          <w:szCs w:val="24"/>
+        </w:rPr>
+        <w:t>Essentie:</w:t>
+      </w:r>
+    </w:p>
+    <w:p>
+      <w:pPr>
+        <w:pStyle w:val="NoSpacing"/>
+        <w:rPr>
+          <w:sz w:val="24"/>
+          <w:szCs w:val="24"/>
+        </w:rPr>
+      </w:pPr>
+      <w:r>
+        <w:rPr>
+          <w:sz w:val="24"/>
+          <w:szCs w:val="24"/>
+        </w:rPr>
+        <w:t>Het begrijpen van het LCD scherm en de onderliggende aansturing d.m.v. bit/</w:t>
+      </w:r>
+      <w:proofErr w:type="spellStart"/>
+      <w:r>
+        <w:rPr>
+          <w:sz w:val="24"/>
+          <w:szCs w:val="24"/>
+        </w:rPr>
+        <w:t>hex</w:t>
+      </w:r>
+      <w:proofErr w:type="spellEnd"/>
+      <w:r>
+        <w:rPr>
+          <w:sz w:val="24"/>
+          <w:szCs w:val="24"/>
+        </w:rPr>
+        <w:t xml:space="preserve"> waardes</w:t>
+      </w:r>
+    </w:p>
+    <w:p>
+      <w:pPr>
+        <w:pStyle w:val="NoSpacing"/>
+        <w:rPr>
+          <w:sz w:val="24"/>
+          <w:szCs w:val="24"/>
+        </w:rPr>
+      </w:pPr>
+    </w:p>
+    <w:p>
+      <w:pPr>
+        <w:pStyle w:val="NoSpacing"/>
+        <w:rPr>
+          <w:b/>
+          <w:bCs/>
+          <w:sz w:val="24"/>
+          <w:szCs w:val="24"/>
+        </w:rPr>
+      </w:pPr>
+      <w:r>
+        <w:rPr>
+          <w:b/>
+          <w:bCs/>
+          <w:sz w:val="24"/>
+          <w:szCs w:val="24"/>
+        </w:rPr>
+        <w:t>Oplossing:</w:t>
+      </w:r>
+    </w:p>
+    <w:p>
+      <w:pPr>
+        <w:pStyle w:val="NoSpacing"/>
+        <w:rPr>
+          <w:sz w:val="24"/>
+          <w:szCs w:val="24"/>
+        </w:rPr>
+      </w:pPr>
+    </w:p>
+    <w:p>
+      <w:pPr>
+        <w:pStyle w:val="NoSpacing"/>
+        <w:rPr>
+          <w:b/>
+          <w:bCs/>
+          <w:sz w:val="24"/>
+          <w:szCs w:val="24"/>
+        </w:rPr>
+      </w:pPr>
+      <w:r>
+        <w:rPr>
+          <w:b/>
+          <w:bCs/>
+          <w:sz w:val="24"/>
+          <w:szCs w:val="24"/>
+        </w:rPr>
+        <w:t>Reflectie:</w:t>
+      </w:r>
+    </w:p>
+    <w:p>
+      <w:pPr>
+        <w:pStyle w:val="NoSpacing"/>
+        <w:rPr>
+          <w:sz w:val="24"/>
+          <w:szCs w:val="24"/>
+        </w:rPr>
+      </w:pPr>
+    </w:p>
+    <w:p>
+      <w:pPr>
+        <w:pStyle w:val="NoSpacing"/>
+        <w:rPr>
+          <w:b/>
+          <w:bCs/>
+          <w:sz w:val="24"/>
+          <w:szCs w:val="24"/>
+        </w:rPr>
+      </w:pPr>
+      <w:r>
+        <w:rPr>
+          <w:b/>
+          <w:bCs/>
+          <w:sz w:val="24"/>
+          <w:szCs w:val="24"/>
+        </w:rPr>
+        <w:t>Bewijs:</w:t>
+      </w:r>
+    </w:p>
+    <w:p>
+      <w:pPr>
+        <w:pStyle w:val="NoSpacing"/>
+        <w:rPr>
+          <w:color w:val="FF0000"/>
+          <w:sz w:val="24"/>
+          <w:szCs w:val="24"/>
+        </w:rPr>
+      </w:pPr>
+      <w:r>
+        <w:rPr>
+          <w:color w:val="FF0000"/>
+          <w:sz w:val="24"/>
+          <w:szCs w:val="24"/>
+        </w:rPr>
+        <w:t>In filmpje</w:t>
+      </w:r>
+    </w:p>
+    <w:p>
+      <w:pPr>
+        <w:pStyle w:val="NoSpacing"/>
+        <w:rPr>
+          <w:color w:val="FF0000"/>
+          <w:sz w:val="24"/>
+          <w:szCs w:val="24"/>
+        </w:rPr>
+      </w:pPr>
+      <w:bookmarkStart w:id="18" w:name="_GoBack"/>
       <w:bookmarkEnd w:id="18"/>
-    </w:p>
-    <w:p>
-      <w:pPr>
-        <w:pStyle w:val="NoSpacing"/>
-        <w:rPr>
-          <w:b/>
-          <w:bCs/>
-          <w:sz w:val="24"/>
-          <w:szCs w:val="24"/>
-        </w:rPr>
-      </w:pPr>
-      <w:r>
-        <w:rPr>
-          <w:b/>
-          <w:bCs/>
-          <w:sz w:val="24"/>
-          <w:szCs w:val="24"/>
-        </w:rPr>
-        <w:t>Essentie:</w:t>
-      </w:r>
-    </w:p>
-    <w:p>
-      <w:pPr>
-        <w:pStyle w:val="NoSpacing"/>
-        <w:rPr>
-          <w:sz w:val="24"/>
-          <w:szCs w:val="24"/>
-        </w:rPr>
-      </w:pPr>
-      <w:r>
-        <w:rPr>
-          <w:sz w:val="24"/>
-          <w:szCs w:val="24"/>
-        </w:rPr>
-        <w:t>Het begrijpen van het LCD scherm en de onderliggende aansturing d.m.v. bit/hex waardes</w:t>
-      </w:r>
-    </w:p>
-    <w:p>
-      <w:pPr>
-        <w:pStyle w:val="NoSpacing"/>
-        <w:rPr>
-          <w:sz w:val="24"/>
-          <w:szCs w:val="24"/>
-        </w:rPr>
-      </w:pPr>
-    </w:p>
-    <w:p>
-      <w:pPr>
-        <w:pStyle w:val="NoSpacing"/>
-        <w:rPr>
-          <w:b/>
-          <w:bCs/>
-          <w:sz w:val="24"/>
-          <w:szCs w:val="24"/>
-        </w:rPr>
-      </w:pPr>
-      <w:r>
-        <w:rPr>
-          <w:b/>
-          <w:bCs/>
-          <w:sz w:val="24"/>
-          <w:szCs w:val="24"/>
-        </w:rPr>
-        <w:t>Oplossing:</w:t>
-      </w:r>
-    </w:p>
-    <w:p>
-      <w:pPr>
-        <w:pStyle w:val="NoSpacing"/>
-        <w:rPr>
-          <w:sz w:val="24"/>
-          <w:szCs w:val="24"/>
-        </w:rPr>
-      </w:pPr>
-    </w:p>
-    <w:p>
-      <w:pPr>
-        <w:pStyle w:val="NoSpacing"/>
-        <w:rPr>
-          <w:b/>
-          <w:bCs/>
-          <w:sz w:val="24"/>
-          <w:szCs w:val="24"/>
-        </w:rPr>
-      </w:pPr>
-      <w:r>
-        <w:rPr>
-          <w:b/>
-          <w:bCs/>
-          <w:sz w:val="24"/>
-          <w:szCs w:val="24"/>
-        </w:rPr>
-        <w:t>Reflectie:</w:t>
-      </w:r>
-    </w:p>
-    <w:p>
-      <w:pPr>
-        <w:pStyle w:val="NoSpacing"/>
-        <w:rPr>
-          <w:sz w:val="24"/>
-          <w:szCs w:val="24"/>
-        </w:rPr>
-      </w:pPr>
-    </w:p>
-    <w:p>
-      <w:pPr>
-        <w:pStyle w:val="NoSpacing"/>
-        <w:rPr>
-          <w:b/>
-          <w:bCs/>
-          <w:sz w:val="24"/>
-          <w:szCs w:val="24"/>
-        </w:rPr>
-      </w:pPr>
-      <w:r>
-        <w:rPr>
-          <w:b/>
-          <w:bCs/>
-          <w:sz w:val="24"/>
-          <w:szCs w:val="24"/>
-        </w:rPr>
-        <w:t>Bewijs:</w:t>
-      </w:r>
-    </w:p>
-    <w:p>
-      <w:pPr>
-        <w:pStyle w:val="NoSpacing"/>
-        <w:rPr>
-          <w:color w:val="FF0000"/>
-          <w:sz w:val="24"/>
-          <w:szCs w:val="24"/>
-        </w:rPr>
-      </w:pPr>
     </w:p>
     <w:p>
       <w:pPr>
@@ -10799,7 +12246,7 @@
       </w:pPr>
     </w:pPrDefault>
   </w:docDefaults>
-  <w:latentStyles w:defLockedState="0" w:defUIPriority="99" w:defSemiHidden="0" w:defUnhideWhenUsed="0" w:defQFormat="0" w:count="377">
+  <w:latentStyles w:defLockedState="0" w:defUIPriority="99" w:defSemiHidden="0" w:defUnhideWhenUsed="0" w:defQFormat="0" w:count="376">
     <w:lsdException w:name="Normal" w:uiPriority="0" w:qFormat="1"/>
     <w:lsdException w:name="heading 1" w:uiPriority="9" w:qFormat="1"/>
     <w:lsdException w:name="heading 2" w:semiHidden="1" w:uiPriority="9" w:unhideWhenUsed="1" w:qFormat="1"/>
@@ -11176,7 +12623,6 @@
     <w:lsdException w:name="Hashtag" w:semiHidden="1" w:unhideWhenUsed="1"/>
     <w:lsdException w:name="Unresolved Mention" w:semiHidden="1" w:unhideWhenUsed="1"/>
     <w:lsdException w:name="Smart Link" w:semiHidden="1" w:unhideWhenUsed="1"/>
-    <w:lsdException w:name="Smart Link Error" w:semiHidden="1" w:unhideWhenUsed="1"/>
   </w:latentStyles>
   <w:style w:type="paragraph" w:default="1" w:styleId="Normal">
     <w:name w:val="Normal"/>
@@ -11756,7 +13202,7 @@
 </file>
 
 <file path=customXml/itemProps1.xml><?xml version="1.0" encoding="utf-8"?>
-<ds:datastoreItem xmlns:ds="http://schemas.openxmlformats.org/officeDocument/2006/customXml" ds:itemID="{FA8A7C7A-5977-4552-83EF-201637D9181D}">
+<ds:datastoreItem xmlns:ds="http://schemas.openxmlformats.org/officeDocument/2006/customXml" ds:itemID="{EA328863-7B7A-4C6B-8E61-BBD6D1B69EF1}">
   <ds:schemaRefs>
     <ds:schemaRef ds:uri="http://schemas.openxmlformats.org/officeDocument/2006/bibliography"/>
   </ds:schemaRefs>

</xml_diff>

<commit_message>
Updated week 2 pages
</commit_message>
<xml_diff>
--- a/Microcontrollers/documentatie/Rapportage - Microcontrollers.docx
+++ b/Microcontrollers/documentatie/Rapportage - Microcontrollers.docx
@@ -9568,10 +9568,24 @@
     </w:p>
     <w:p>
       <w:pPr>
+        <w:rPr>
+          <w:rFonts w:asciiTheme="majorHAnsi" w:eastAsiaTheme="majorEastAsia" w:hAnsiTheme="majorHAnsi" w:cstheme="majorBidi"/>
+          <w:color w:val="2F5496" w:themeColor="accent1" w:themeShade="BF"/>
+          <w:sz w:val="26"/>
+          <w:szCs w:val="26"/>
+        </w:rPr>
+      </w:pPr>
+      <w:bookmarkStart w:id="15" w:name="_Toc32411480"/>
+      <w:r>
+        <w:br w:type="page"/>
+      </w:r>
+    </w:p>
+    <w:p>
+      <w:pPr>
         <w:pStyle w:val="Heading2"/>
       </w:pPr>
-      <w:bookmarkStart w:id="15" w:name="_Toc32411480"/>
-      <w:r>
+      <w:r>
+        <w:lastRenderedPageBreak/>
         <w:t>Opdracht B</w:t>
       </w:r>
       <w:r>
@@ -9733,7 +9747,6 @@
           <w:sz w:val="24"/>
           <w:szCs w:val="24"/>
         </w:rPr>
-        <w:lastRenderedPageBreak/>
         <w:t>In filmpje</w:t>
       </w:r>
     </w:p>
@@ -9788,72 +9801,34 @@
     </w:p>
     <w:p>
       <w:pPr>
-        <w:pStyle w:val="NoSpacing"/>
-      </w:pPr>
-    </w:p>
-    <w:p>
-      <w:pPr>
-        <w:pStyle w:val="NoSpacing"/>
+        <w:rPr>
+          <w:rFonts w:asciiTheme="majorHAnsi" w:eastAsiaTheme="majorEastAsia" w:hAnsiTheme="majorHAnsi" w:cstheme="majorBidi"/>
+          <w:color w:val="2F5496" w:themeColor="accent1" w:themeShade="BF"/>
+          <w:sz w:val="26"/>
+          <w:szCs w:val="26"/>
+        </w:rPr>
       </w:pPr>
       <w:bookmarkStart w:id="16" w:name="_Toc32411481"/>
     </w:p>
     <w:p>
       <w:pPr>
-        <w:pStyle w:val="NoSpacing"/>
-      </w:pPr>
-    </w:p>
-    <w:p>
-      <w:pPr>
-        <w:pStyle w:val="NoSpacing"/>
-      </w:pPr>
-    </w:p>
-    <w:p>
-      <w:pPr>
-        <w:pStyle w:val="NoSpacing"/>
-      </w:pPr>
-    </w:p>
-    <w:p>
-      <w:pPr>
-        <w:pStyle w:val="NoSpacing"/>
-      </w:pPr>
-    </w:p>
-    <w:p>
-      <w:pPr>
-        <w:pStyle w:val="NoSpacing"/>
-      </w:pPr>
-    </w:p>
-    <w:p>
-      <w:pPr>
-        <w:pStyle w:val="NoSpacing"/>
-      </w:pPr>
-    </w:p>
-    <w:p>
-      <w:pPr>
-        <w:pStyle w:val="NoSpacing"/>
-      </w:pPr>
-    </w:p>
-    <w:p>
-      <w:pPr>
-        <w:pStyle w:val="NoSpacing"/>
-      </w:pPr>
-    </w:p>
-    <w:p>
-      <w:pPr>
-        <w:pStyle w:val="NoSpacing"/>
-      </w:pPr>
+        <w:rPr>
+          <w:rFonts w:asciiTheme="majorHAnsi" w:eastAsiaTheme="majorEastAsia" w:hAnsiTheme="majorHAnsi" w:cstheme="majorBidi"/>
+          <w:color w:val="2F5496" w:themeColor="accent1" w:themeShade="BF"/>
+          <w:sz w:val="26"/>
+          <w:szCs w:val="26"/>
+        </w:rPr>
+      </w:pPr>
+      <w:r>
+        <w:br w:type="page"/>
+      </w:r>
     </w:p>
     <w:p>
       <w:pPr>
         <w:pStyle w:val="Heading2"/>
       </w:pPr>
-    </w:p>
-    <w:p/>
-    <w:p/>
-    <w:p>
-      <w:pPr>
-        <w:pStyle w:val="Heading2"/>
-      </w:pPr>
-      <w:r>
+      <w:r>
+        <w:lastRenderedPageBreak/>
         <w:t>Opdracht B4</w:t>
       </w:r>
       <w:bookmarkEnd w:id="16"/>
@@ -10983,7 +10958,6 @@
           <w:szCs w:val="19"/>
           <w:highlight w:val="white"/>
         </w:rPr>
-        <w:lastRenderedPageBreak/>
         <w:tab/>
       </w:r>
       <w:r>
@@ -11793,8 +11767,7 @@
       <w:pPr>
         <w:pStyle w:val="NoSpacing"/>
         <w:rPr>
-          <w:sz w:val="24"/>
-          <w:szCs w:val="24"/>
+          <w:rStyle w:val="Hyperlink"/>
         </w:rPr>
       </w:pPr>
       <w:hyperlink r:id="rId31" w:history="1">
@@ -11808,197 +11781,196 @@
     </w:p>
     <w:p>
       <w:pPr>
-        <w:pStyle w:val="NoSpacing"/>
-        <w:pBdr>
-          <w:top w:val="single" w:sz="4" w:space="1" w:color="auto"/>
-        </w:pBdr>
-        <w:rPr>
-          <w:b/>
-          <w:bCs/>
-          <w:sz w:val="24"/>
-          <w:szCs w:val="24"/>
-          <w:u w:val="single"/>
-        </w:rPr>
-      </w:pPr>
-    </w:p>
-    <w:p>
-      <w:pPr>
-        <w:pStyle w:val="Heading2"/>
+        <w:rPr>
+          <w:rFonts w:asciiTheme="majorHAnsi" w:eastAsiaTheme="majorEastAsia" w:hAnsiTheme="majorHAnsi" w:cstheme="majorBidi"/>
+          <w:color w:val="2F5496" w:themeColor="accent1" w:themeShade="BF"/>
+          <w:sz w:val="26"/>
+          <w:szCs w:val="26"/>
+        </w:rPr>
       </w:pPr>
       <w:bookmarkStart w:id="17" w:name="_Toc32411482"/>
       <w:r>
-        <w:t>Opdracht B5</w:t>
-      </w:r>
-      <w:bookmarkEnd w:id="17"/>
-    </w:p>
-    <w:p>
-      <w:pPr>
-        <w:pStyle w:val="NoSpacing"/>
-        <w:rPr>
-          <w:b/>
-          <w:bCs/>
-          <w:sz w:val="24"/>
-          <w:szCs w:val="24"/>
-        </w:rPr>
-      </w:pPr>
-      <w:r>
-        <w:rPr>
-          <w:b/>
-          <w:bCs/>
-          <w:sz w:val="24"/>
-          <w:szCs w:val="24"/>
-        </w:rPr>
-        <w:t>Essentie:</w:t>
-      </w:r>
-    </w:p>
-    <w:p>
-      <w:pPr>
-        <w:pStyle w:val="NoSpacing"/>
-        <w:rPr>
-          <w:sz w:val="24"/>
-          <w:szCs w:val="24"/>
-        </w:rPr>
-      </w:pPr>
-      <w:r>
-        <w:rPr>
-          <w:sz w:val="24"/>
-          <w:szCs w:val="24"/>
-        </w:rPr>
-        <w:t>Het begrijpen van het LCD scherm en de onderliggende aansturing d.m.v. bit/</w:t>
-      </w:r>
-      <w:proofErr w:type="spellStart"/>
-      <w:r>
-        <w:rPr>
-          <w:sz w:val="24"/>
-          <w:szCs w:val="24"/>
-        </w:rPr>
-        <w:t>hex</w:t>
-      </w:r>
-      <w:proofErr w:type="spellEnd"/>
-      <w:r>
-        <w:rPr>
-          <w:sz w:val="24"/>
-          <w:szCs w:val="24"/>
-        </w:rPr>
-        <w:t xml:space="preserve"> waardes</w:t>
-      </w:r>
-    </w:p>
-    <w:p>
-      <w:pPr>
-        <w:pStyle w:val="NoSpacing"/>
-        <w:rPr>
-          <w:sz w:val="24"/>
-          <w:szCs w:val="24"/>
-        </w:rPr>
-      </w:pPr>
-    </w:p>
-    <w:p>
-      <w:pPr>
-        <w:pStyle w:val="NoSpacing"/>
-        <w:rPr>
-          <w:b/>
-          <w:bCs/>
-          <w:sz w:val="24"/>
-          <w:szCs w:val="24"/>
-        </w:rPr>
-      </w:pPr>
-      <w:r>
-        <w:rPr>
-          <w:b/>
-          <w:bCs/>
-          <w:sz w:val="24"/>
-          <w:szCs w:val="24"/>
-        </w:rPr>
-        <w:t>Oplossing:</w:t>
-      </w:r>
-    </w:p>
-    <w:p>
-      <w:pPr>
-        <w:pStyle w:val="NoSpacing"/>
-        <w:rPr>
-          <w:sz w:val="24"/>
-          <w:szCs w:val="24"/>
-        </w:rPr>
-      </w:pPr>
-    </w:p>
-    <w:p>
-      <w:pPr>
-        <w:pStyle w:val="NoSpacing"/>
-        <w:rPr>
-          <w:b/>
-          <w:bCs/>
-          <w:sz w:val="24"/>
-          <w:szCs w:val="24"/>
-        </w:rPr>
-      </w:pPr>
-      <w:r>
-        <w:rPr>
-          <w:b/>
-          <w:bCs/>
-          <w:sz w:val="24"/>
-          <w:szCs w:val="24"/>
-        </w:rPr>
-        <w:t>Reflectie:</w:t>
-      </w:r>
-    </w:p>
-    <w:p>
-      <w:pPr>
-        <w:pStyle w:val="NoSpacing"/>
-        <w:rPr>
-          <w:sz w:val="24"/>
-          <w:szCs w:val="24"/>
-        </w:rPr>
-      </w:pPr>
-    </w:p>
-    <w:p>
-      <w:pPr>
-        <w:pStyle w:val="NoSpacing"/>
-        <w:rPr>
-          <w:b/>
-          <w:bCs/>
-          <w:sz w:val="24"/>
-          <w:szCs w:val="24"/>
-        </w:rPr>
-      </w:pPr>
-      <w:r>
-        <w:rPr>
-          <w:b/>
-          <w:bCs/>
-          <w:sz w:val="24"/>
-          <w:szCs w:val="24"/>
-        </w:rPr>
-        <w:t>Bewijs:</w:t>
-      </w:r>
-    </w:p>
-    <w:p>
-      <w:pPr>
-        <w:pStyle w:val="NoSpacing"/>
-        <w:rPr>
-          <w:color w:val="FF0000"/>
-          <w:sz w:val="24"/>
-          <w:szCs w:val="24"/>
-        </w:rPr>
-      </w:pPr>
-      <w:r>
-        <w:rPr>
-          <w:color w:val="FF0000"/>
-          <w:sz w:val="24"/>
-          <w:szCs w:val="24"/>
-        </w:rPr>
-        <w:t>In filmpje</w:t>
-      </w:r>
-    </w:p>
-    <w:p>
-      <w:pPr>
-        <w:pStyle w:val="NoSpacing"/>
-        <w:rPr>
-          <w:color w:val="FF0000"/>
-          <w:sz w:val="24"/>
-          <w:szCs w:val="24"/>
-        </w:rPr>
-      </w:pPr>
+        <w:br w:type="page"/>
+      </w:r>
       <w:bookmarkStart w:id="18" w:name="_GoBack"/>
       <w:bookmarkEnd w:id="18"/>
+    </w:p>
+    <w:p>
+      <w:pPr>
+        <w:pStyle w:val="Heading2"/>
+      </w:pPr>
+      <w:r>
+        <w:lastRenderedPageBreak/>
+        <w:t>Opdracht B5</w:t>
+      </w:r>
+      <w:bookmarkEnd w:id="17"/>
+    </w:p>
+    <w:p>
+      <w:pPr>
+        <w:pStyle w:val="NoSpacing"/>
+        <w:rPr>
+          <w:b/>
+          <w:bCs/>
+          <w:sz w:val="24"/>
+          <w:szCs w:val="24"/>
+        </w:rPr>
+      </w:pPr>
+      <w:r>
+        <w:rPr>
+          <w:b/>
+          <w:bCs/>
+          <w:sz w:val="24"/>
+          <w:szCs w:val="24"/>
+        </w:rPr>
+        <w:t>Essentie:</w:t>
+      </w:r>
+    </w:p>
+    <w:p>
+      <w:pPr>
+        <w:pStyle w:val="NoSpacing"/>
+        <w:rPr>
+          <w:sz w:val="24"/>
+          <w:szCs w:val="24"/>
+        </w:rPr>
+      </w:pPr>
+      <w:r>
+        <w:rPr>
+          <w:sz w:val="24"/>
+          <w:szCs w:val="24"/>
+        </w:rPr>
+        <w:t>Het begrijpen van het LCD scherm en de onderliggende aansturing d.m.v. bit/</w:t>
+      </w:r>
+      <w:proofErr w:type="spellStart"/>
+      <w:r>
+        <w:rPr>
+          <w:sz w:val="24"/>
+          <w:szCs w:val="24"/>
+        </w:rPr>
+        <w:t>hex</w:t>
+      </w:r>
+      <w:proofErr w:type="spellEnd"/>
+      <w:r>
+        <w:rPr>
+          <w:sz w:val="24"/>
+          <w:szCs w:val="24"/>
+        </w:rPr>
+        <w:t xml:space="preserve"> waardes</w:t>
+      </w:r>
+    </w:p>
+    <w:p>
+      <w:pPr>
+        <w:pStyle w:val="NoSpacing"/>
+        <w:rPr>
+          <w:sz w:val="24"/>
+          <w:szCs w:val="24"/>
+        </w:rPr>
+      </w:pPr>
+    </w:p>
+    <w:p>
+      <w:pPr>
+        <w:pStyle w:val="NoSpacing"/>
+        <w:rPr>
+          <w:b/>
+          <w:bCs/>
+          <w:sz w:val="24"/>
+          <w:szCs w:val="24"/>
+        </w:rPr>
+      </w:pPr>
+      <w:r>
+        <w:rPr>
+          <w:b/>
+          <w:bCs/>
+          <w:sz w:val="24"/>
+          <w:szCs w:val="24"/>
+        </w:rPr>
+        <w:t>Oplossing:</w:t>
+      </w:r>
+    </w:p>
+    <w:p>
+      <w:pPr>
+        <w:pStyle w:val="NoSpacing"/>
+        <w:rPr>
+          <w:sz w:val="24"/>
+          <w:szCs w:val="24"/>
+        </w:rPr>
+      </w:pPr>
+    </w:p>
+    <w:p>
+      <w:pPr>
+        <w:pStyle w:val="NoSpacing"/>
+        <w:rPr>
+          <w:b/>
+          <w:bCs/>
+          <w:sz w:val="24"/>
+          <w:szCs w:val="24"/>
+        </w:rPr>
+      </w:pPr>
+      <w:r>
+        <w:rPr>
+          <w:b/>
+          <w:bCs/>
+          <w:sz w:val="24"/>
+          <w:szCs w:val="24"/>
+        </w:rPr>
+        <w:t>Reflectie:</w:t>
+      </w:r>
+    </w:p>
+    <w:p>
+      <w:pPr>
+        <w:pStyle w:val="NoSpacing"/>
+        <w:rPr>
+          <w:sz w:val="24"/>
+          <w:szCs w:val="24"/>
+        </w:rPr>
+      </w:pPr>
+    </w:p>
+    <w:p>
+      <w:pPr>
+        <w:pStyle w:val="NoSpacing"/>
+        <w:rPr>
+          <w:b/>
+          <w:bCs/>
+          <w:sz w:val="24"/>
+          <w:szCs w:val="24"/>
+        </w:rPr>
+      </w:pPr>
+      <w:r>
+        <w:rPr>
+          <w:b/>
+          <w:bCs/>
+          <w:sz w:val="24"/>
+          <w:szCs w:val="24"/>
+        </w:rPr>
+        <w:t>Bewijs:</w:t>
+      </w:r>
+    </w:p>
+    <w:p>
+      <w:pPr>
+        <w:pStyle w:val="NoSpacing"/>
+        <w:rPr>
+          <w:color w:val="FF0000"/>
+          <w:sz w:val="24"/>
+          <w:szCs w:val="24"/>
+        </w:rPr>
+      </w:pPr>
+      <w:r>
+        <w:rPr>
+          <w:color w:val="FF0000"/>
+          <w:sz w:val="24"/>
+          <w:szCs w:val="24"/>
+        </w:rPr>
+        <w:t>In filmpje</w:t>
+      </w:r>
+    </w:p>
+    <w:p>
+      <w:pPr>
+        <w:pStyle w:val="NoSpacing"/>
+        <w:rPr>
+          <w:color w:val="FF0000"/>
+          <w:sz w:val="24"/>
+          <w:szCs w:val="24"/>
+        </w:rPr>
+      </w:pPr>
     </w:p>
     <w:p>
       <w:pPr>
@@ -13202,7 +13174,7 @@
 </file>
 
 <file path=customXml/itemProps1.xml><?xml version="1.0" encoding="utf-8"?>
-<ds:datastoreItem xmlns:ds="http://schemas.openxmlformats.org/officeDocument/2006/customXml" ds:itemID="{EA328863-7B7A-4C6B-8E61-BBD6D1B69EF1}">
+<ds:datastoreItem xmlns:ds="http://schemas.openxmlformats.org/officeDocument/2006/customXml" ds:itemID="{F75469DF-DFE4-44CE-B1F0-85B5CD7F9EE8}">
   <ds:schemaRefs>
     <ds:schemaRef ds:uri="http://schemas.openxmlformats.org/officeDocument/2006/bibliography"/>
   </ds:schemaRefs>

</xml_diff>

<commit_message>
Versiebeheer en beetje format verandering
</commit_message>
<xml_diff>
--- a/Microcontrollers/documentatie/Rapportage - Microcontrollers.docx
+++ b/Microcontrollers/documentatie/Rapportage - Microcontrollers.docx
@@ -280,7 +280,42 @@
                                           <w:sz w:val="24"/>
                                           <w:szCs w:val="24"/>
                                         </w:rPr>
-                                        <w:t>-Laatst aangepast op: 02-04-2020, versie 1.6</w:t>
+                                        <w:t>-Laatst aangepast op: 0</w:t>
+                                      </w:r>
+                                      <w:r>
+                                        <w:rPr>
+                                          <w:sz w:val="24"/>
+                                          <w:szCs w:val="24"/>
+                                        </w:rPr>
+                                        <w:t>7</w:t>
+                                      </w:r>
+                                      <w:r>
+                                        <w:rPr>
+                                          <w:sz w:val="24"/>
+                                          <w:szCs w:val="24"/>
+                                        </w:rPr>
+                                        <w:t>-0</w:t>
+                                      </w:r>
+                                      <w:r>
+                                        <w:rPr>
+                                          <w:sz w:val="24"/>
+                                          <w:szCs w:val="24"/>
+                                        </w:rPr>
+                                        <w:t>5</w:t>
+                                      </w:r>
+                                      <w:r>
+                                        <w:rPr>
+                                          <w:sz w:val="24"/>
+                                          <w:szCs w:val="24"/>
+                                        </w:rPr>
+                                        <w:t>-2020, versie 1.</w:t>
+                                      </w:r>
+                                      <w:r>
+                                        <w:rPr>
+                                          <w:sz w:val="24"/>
+                                          <w:szCs w:val="24"/>
+                                        </w:rPr>
+                                        <w:t>7</w:t>
                                       </w:r>
                                     </w:p>
                                   </w:tc>
@@ -590,7 +625,42 @@
                                     <w:sz w:val="24"/>
                                     <w:szCs w:val="24"/>
                                   </w:rPr>
-                                  <w:t>-Laatst aangepast op: 02-04-2020, versie 1.6</w:t>
+                                  <w:t>-Laatst aangepast op: 0</w:t>
+                                </w:r>
+                                <w:r>
+                                  <w:rPr>
+                                    <w:sz w:val="24"/>
+                                    <w:szCs w:val="24"/>
+                                  </w:rPr>
+                                  <w:t>7</w:t>
+                                </w:r>
+                                <w:r>
+                                  <w:rPr>
+                                    <w:sz w:val="24"/>
+                                    <w:szCs w:val="24"/>
+                                  </w:rPr>
+                                  <w:t>-0</w:t>
+                                </w:r>
+                                <w:r>
+                                  <w:rPr>
+                                    <w:sz w:val="24"/>
+                                    <w:szCs w:val="24"/>
+                                  </w:rPr>
+                                  <w:t>5</w:t>
+                                </w:r>
+                                <w:r>
+                                  <w:rPr>
+                                    <w:sz w:val="24"/>
+                                    <w:szCs w:val="24"/>
+                                  </w:rPr>
+                                  <w:t>-2020, versie 1.</w:t>
+                                </w:r>
+                                <w:r>
+                                  <w:rPr>
+                                    <w:sz w:val="24"/>
+                                    <w:szCs w:val="24"/>
+                                  </w:rPr>
+                                  <w:t>7</w:t>
                                 </w:r>
                               </w:p>
                             </w:tc>
@@ -3592,6 +3662,60 @@
           </w:p>
         </w:tc>
       </w:tr>
+      <w:tr>
+        <w:tc>
+          <w:tcPr>
+            <w:tcW w:w="1255" w:type="dxa"/>
+          </w:tcPr>
+          <w:p>
+            <w:pPr>
+              <w:pStyle w:val="NoSpacing"/>
+            </w:pPr>
+            <w:r>
+              <w:t>07-05-2020</w:t>
+            </w:r>
+          </w:p>
+        </w:tc>
+        <w:tc>
+          <w:tcPr>
+            <w:tcW w:w="1890" w:type="dxa"/>
+          </w:tcPr>
+          <w:p>
+            <w:pPr>
+              <w:pStyle w:val="NoSpacing"/>
+            </w:pPr>
+            <w:r>
+              <w:t>1.7</w:t>
+            </w:r>
+          </w:p>
+        </w:tc>
+        <w:tc>
+          <w:tcPr>
+            <w:tcW w:w="2610" w:type="dxa"/>
+          </w:tcPr>
+          <w:p>
+            <w:pPr>
+              <w:pStyle w:val="NoSpacing"/>
+            </w:pPr>
+            <w:r>
+              <w:t>Nieuwe video links en afbeeldingen toegevoegd</w:t>
+            </w:r>
+          </w:p>
+        </w:tc>
+        <w:tc>
+          <w:tcPr>
+            <w:tcW w:w="3595" w:type="dxa"/>
+          </w:tcPr>
+          <w:p>
+            <w:pPr>
+              <w:pStyle w:val="NoSpacing"/>
+            </w:pPr>
+            <w:r>
+              <w:t>De oude video’s zijn vervangen vanwege ontbrekend beeldmateriaal</w:t>
+            </w:r>
+          </w:p>
+        </w:tc>
+      </w:tr>
     </w:tbl>
     <w:p>
       <w:pPr>
@@ -15077,8 +15201,6 @@
         <w:pStyle w:val="NoSpacing"/>
         <w:rPr>
           <w:rFonts w:ascii="Arial" w:hAnsi="Arial" w:cs="Arial"/>
-          <w:b/>
-          <w:bCs/>
           <w:sz w:val="24"/>
           <w:szCs w:val="24"/>
         </w:rPr>
@@ -15092,6 +15214,24 @@
           <w:szCs w:val="24"/>
         </w:rPr>
         <w:t>Reflectie:</w:t>
+      </w:r>
+      <w:r>
+        <w:rPr>
+          <w:rFonts w:ascii="Arial" w:hAnsi="Arial" w:cs="Arial"/>
+          <w:b/>
+          <w:bCs/>
+          <w:sz w:val="24"/>
+          <w:szCs w:val="24"/>
+        </w:rPr>
+        <w:t xml:space="preserve"> </w:t>
+      </w:r>
+      <w:r>
+        <w:rPr>
+          <w:rFonts w:ascii="Arial" w:hAnsi="Arial" w:cs="Arial"/>
+          <w:sz w:val="24"/>
+          <w:szCs w:val="24"/>
+        </w:rPr>
+        <w:t>N.V.T.</w:t>
       </w:r>
     </w:p>
     <w:p>
@@ -15306,16 +15446,427 @@
           <w:sz w:val="24"/>
           <w:szCs w:val="24"/>
         </w:rPr>
-        <w:t>We hebben de hoeveelheid binair weergegeven op de poort</w:t>
-      </w:r>
-      <w:r>
-        <w:rPr>
-          <w:rFonts w:ascii="Arial" w:hAnsi="Arial" w:cs="Arial"/>
-          <w:sz w:val="24"/>
-          <w:szCs w:val="24"/>
+        <w:t xml:space="preserve">De </w:t>
+      </w:r>
+      <w:r>
+        <w:rPr>
+          <w:rFonts w:ascii="Arial" w:hAnsi="Arial" w:cs="Arial"/>
+          <w:sz w:val="24"/>
+          <w:szCs w:val="24"/>
+        </w:rPr>
+        <w:t>counter</w:t>
+      </w:r>
+      <w:r>
+        <w:rPr>
+          <w:rFonts w:ascii="Arial" w:hAnsi="Arial" w:cs="Arial"/>
+          <w:sz w:val="24"/>
+          <w:szCs w:val="24"/>
+        </w:rPr>
+        <w:t xml:space="preserve"> is zo te initialiseren:</w:t>
+      </w:r>
+    </w:p>
+    <w:p>
+      <w:pPr>
+        <w:pStyle w:val="NoSpacing"/>
+        <w:rPr>
+          <w:rFonts w:ascii="Arial" w:hAnsi="Arial" w:cs="Arial"/>
+          <w:sz w:val="24"/>
+          <w:szCs w:val="24"/>
+        </w:rPr>
+      </w:pPr>
+      <w:r>
+        <w:rPr>
+          <w:rFonts w:ascii="Arial" w:hAnsi="Arial" w:cs="Arial"/>
+          <w:color w:val="A000A0"/>
+          <w:sz w:val="19"/>
+          <w:szCs w:val="19"/>
+          <w:highlight w:val="white"/>
+        </w:rPr>
+        <w:t>TCCR1B</w:t>
+      </w:r>
+      <w:r>
+        <w:rPr>
+          <w:rFonts w:ascii="Arial" w:hAnsi="Arial" w:cs="Arial"/>
+          <w:color w:val="A31515"/>
+          <w:sz w:val="19"/>
+          <w:szCs w:val="19"/>
+          <w:highlight w:val="white"/>
         </w:rPr>
         <w:t xml:space="preserve"> </w:t>
       </w:r>
+      <w:r>
+        <w:rPr>
+          <w:rFonts w:ascii="Arial" w:hAnsi="Arial" w:cs="Arial"/>
+          <w:color w:val="000000"/>
+          <w:sz w:val="19"/>
+          <w:szCs w:val="19"/>
+          <w:highlight w:val="white"/>
+        </w:rPr>
+        <w:t>|=</w:t>
+      </w:r>
+      <w:r>
+        <w:rPr>
+          <w:rFonts w:ascii="Arial" w:hAnsi="Arial" w:cs="Arial"/>
+          <w:color w:val="A31515"/>
+          <w:sz w:val="19"/>
+          <w:szCs w:val="19"/>
+          <w:highlight w:val="white"/>
+        </w:rPr>
+        <w:t xml:space="preserve"> </w:t>
+      </w:r>
+      <w:r>
+        <w:rPr>
+          <w:rFonts w:ascii="Arial" w:hAnsi="Arial" w:cs="Arial"/>
+          <w:color w:val="000000"/>
+          <w:sz w:val="19"/>
+          <w:szCs w:val="19"/>
+          <w:highlight w:val="white"/>
+        </w:rPr>
+        <w:t>(1</w:t>
+      </w:r>
+      <w:r>
+        <w:rPr>
+          <w:rFonts w:ascii="Arial" w:hAnsi="Arial" w:cs="Arial"/>
+          <w:color w:val="A31515"/>
+          <w:sz w:val="19"/>
+          <w:szCs w:val="19"/>
+          <w:highlight w:val="white"/>
+        </w:rPr>
+        <w:t xml:space="preserve"> </w:t>
+      </w:r>
+      <w:r>
+        <w:rPr>
+          <w:rFonts w:ascii="Arial" w:hAnsi="Arial" w:cs="Arial"/>
+          <w:color w:val="000000"/>
+          <w:sz w:val="19"/>
+          <w:szCs w:val="19"/>
+          <w:highlight w:val="white"/>
+        </w:rPr>
+        <w:t>&lt;&lt;</w:t>
+      </w:r>
+      <w:r>
+        <w:rPr>
+          <w:rFonts w:ascii="Arial" w:hAnsi="Arial" w:cs="Arial"/>
+          <w:color w:val="A31515"/>
+          <w:sz w:val="19"/>
+          <w:szCs w:val="19"/>
+          <w:highlight w:val="white"/>
+        </w:rPr>
+        <w:t xml:space="preserve"> </w:t>
+      </w:r>
+      <w:r>
+        <w:rPr>
+          <w:rFonts w:ascii="Arial" w:hAnsi="Arial" w:cs="Arial"/>
+          <w:color w:val="A000A0"/>
+          <w:sz w:val="19"/>
+          <w:szCs w:val="19"/>
+          <w:highlight w:val="white"/>
+        </w:rPr>
+        <w:t>CS10</w:t>
+      </w:r>
+      <w:r>
+        <w:rPr>
+          <w:rFonts w:ascii="Arial" w:hAnsi="Arial" w:cs="Arial"/>
+          <w:color w:val="000000"/>
+          <w:sz w:val="19"/>
+          <w:szCs w:val="19"/>
+          <w:highlight w:val="white"/>
+        </w:rPr>
+        <w:t>);</w:t>
+      </w:r>
+      <w:r>
+        <w:rPr>
+          <w:rFonts w:ascii="Arial" w:hAnsi="Arial" w:cs="Arial"/>
+          <w:color w:val="A31515"/>
+          <w:sz w:val="19"/>
+          <w:szCs w:val="19"/>
+          <w:highlight w:val="white"/>
+        </w:rPr>
+        <w:t xml:space="preserve"> </w:t>
+      </w:r>
+      <w:r>
+        <w:rPr>
+          <w:rFonts w:ascii="Arial" w:hAnsi="Arial" w:cs="Arial"/>
+          <w:color w:val="008000"/>
+          <w:sz w:val="19"/>
+          <w:szCs w:val="19"/>
+          <w:highlight w:val="white"/>
+        </w:rPr>
+        <w:t>// Set up timer</w:t>
+      </w:r>
+    </w:p>
+    <w:p>
+      <w:pPr>
+        <w:pStyle w:val="NoSpacing"/>
+        <w:rPr>
+          <w:rFonts w:ascii="Arial" w:hAnsi="Arial" w:cs="Arial"/>
+          <w:sz w:val="24"/>
+          <w:szCs w:val="24"/>
+        </w:rPr>
+      </w:pPr>
+      <w:r>
+        <w:rPr>
+          <w:rFonts w:ascii="Arial" w:hAnsi="Arial" w:cs="Arial"/>
+          <w:sz w:val="24"/>
+          <w:szCs w:val="24"/>
+        </w:rPr>
+        <w:t xml:space="preserve">Met TCNT1 kunnen wij de waarde van onze </w:t>
+      </w:r>
+      <w:r>
+        <w:rPr>
+          <w:rFonts w:ascii="Arial" w:hAnsi="Arial" w:cs="Arial"/>
+          <w:sz w:val="24"/>
+          <w:szCs w:val="24"/>
+        </w:rPr>
+        <w:t>counter</w:t>
+      </w:r>
+      <w:r>
+        <w:rPr>
+          <w:rFonts w:ascii="Arial" w:hAnsi="Arial" w:cs="Arial"/>
+          <w:sz w:val="24"/>
+          <w:szCs w:val="24"/>
+        </w:rPr>
+        <w:t xml:space="preserve"> pollen en resetten.</w:t>
+      </w:r>
+    </w:p>
+    <w:p>
+      <w:pPr>
+        <w:pStyle w:val="NoSpacing"/>
+        <w:rPr>
+          <w:rFonts w:ascii="Arial" w:hAnsi="Arial" w:cs="Arial"/>
+          <w:color w:val="000000"/>
+          <w:sz w:val="19"/>
+          <w:szCs w:val="19"/>
+          <w:lang w:val="en-US"/>
+        </w:rPr>
+      </w:pPr>
+      <w:r>
+        <w:rPr>
+          <w:rFonts w:ascii="Arial" w:hAnsi="Arial" w:cs="Arial"/>
+          <w:color w:val="0000FF"/>
+          <w:sz w:val="19"/>
+          <w:szCs w:val="19"/>
+          <w:highlight w:val="white"/>
+          <w:lang w:val="en-US"/>
+        </w:rPr>
+        <w:t>if</w:t>
+      </w:r>
+      <w:r>
+        <w:rPr>
+          <w:rFonts w:ascii="Arial" w:hAnsi="Arial" w:cs="Arial"/>
+          <w:color w:val="A31515"/>
+          <w:sz w:val="19"/>
+          <w:szCs w:val="19"/>
+          <w:highlight w:val="white"/>
+          <w:lang w:val="en-US"/>
+        </w:rPr>
+        <w:t xml:space="preserve"> </w:t>
+      </w:r>
+      <w:r>
+        <w:rPr>
+          <w:rFonts w:ascii="Arial" w:hAnsi="Arial" w:cs="Arial"/>
+          <w:color w:val="000000"/>
+          <w:sz w:val="19"/>
+          <w:szCs w:val="19"/>
+          <w:highlight w:val="white"/>
+          <w:lang w:val="en-US"/>
+        </w:rPr>
+        <w:t>(</w:t>
+      </w:r>
+      <w:r>
+        <w:rPr>
+          <w:rFonts w:ascii="Arial" w:hAnsi="Arial" w:cs="Arial"/>
+          <w:color w:val="A000A0"/>
+          <w:sz w:val="19"/>
+          <w:szCs w:val="19"/>
+          <w:highlight w:val="white"/>
+          <w:lang w:val="en-US"/>
+        </w:rPr>
+        <w:t>TCNT1</w:t>
+      </w:r>
+      <w:r>
+        <w:rPr>
+          <w:rFonts w:ascii="Arial" w:hAnsi="Arial" w:cs="Arial"/>
+          <w:color w:val="A31515"/>
+          <w:sz w:val="19"/>
+          <w:szCs w:val="19"/>
+          <w:highlight w:val="white"/>
+          <w:lang w:val="en-US"/>
+        </w:rPr>
+        <w:t xml:space="preserve"> </w:t>
+      </w:r>
+      <w:r>
+        <w:rPr>
+          <w:rFonts w:ascii="Arial" w:hAnsi="Arial" w:cs="Arial"/>
+          <w:color w:val="000000"/>
+          <w:sz w:val="19"/>
+          <w:szCs w:val="19"/>
+          <w:highlight w:val="white"/>
+          <w:lang w:val="en-US"/>
+        </w:rPr>
+        <w:t>&gt;=</w:t>
+      </w:r>
+      <w:r>
+        <w:rPr>
+          <w:rFonts w:ascii="Arial" w:hAnsi="Arial" w:cs="Arial"/>
+          <w:color w:val="A31515"/>
+          <w:sz w:val="19"/>
+          <w:szCs w:val="19"/>
+          <w:highlight w:val="white"/>
+          <w:lang w:val="en-US"/>
+        </w:rPr>
+        <w:t xml:space="preserve"> </w:t>
+      </w:r>
+      <w:r>
+        <w:rPr>
+          <w:rFonts w:ascii="Arial" w:hAnsi="Arial" w:cs="Arial"/>
+          <w:color w:val="000000"/>
+          <w:sz w:val="19"/>
+          <w:szCs w:val="19"/>
+          <w:highlight w:val="white"/>
+          <w:lang w:val="en-US"/>
+        </w:rPr>
+        <w:t>49999)</w:t>
+      </w:r>
+    </w:p>
+    <w:p>
+      <w:pPr>
+        <w:pStyle w:val="NoSpacing"/>
+        <w:rPr>
+          <w:rFonts w:ascii="Arial" w:hAnsi="Arial" w:cs="Arial"/>
+          <w:sz w:val="24"/>
+          <w:szCs w:val="24"/>
+          <w:lang w:val="en-US"/>
+        </w:rPr>
+      </w:pPr>
+      <w:r>
+        <w:rPr>
+          <w:rFonts w:ascii="Arial" w:hAnsi="Arial" w:cs="Arial"/>
+          <w:color w:val="A000A0"/>
+          <w:sz w:val="19"/>
+          <w:szCs w:val="19"/>
+          <w:highlight w:val="white"/>
+          <w:lang w:val="en-US"/>
+        </w:rPr>
+        <w:t>TCNT1</w:t>
+      </w:r>
+      <w:r>
+        <w:rPr>
+          <w:rFonts w:ascii="Arial" w:hAnsi="Arial" w:cs="Arial"/>
+          <w:color w:val="A31515"/>
+          <w:sz w:val="19"/>
+          <w:szCs w:val="19"/>
+          <w:highlight w:val="white"/>
+          <w:lang w:val="en-US"/>
+        </w:rPr>
+        <w:t xml:space="preserve"> </w:t>
+      </w:r>
+      <w:r>
+        <w:rPr>
+          <w:rFonts w:ascii="Arial" w:hAnsi="Arial" w:cs="Arial"/>
+          <w:color w:val="000000"/>
+          <w:sz w:val="19"/>
+          <w:szCs w:val="19"/>
+          <w:highlight w:val="white"/>
+          <w:lang w:val="en-US"/>
+        </w:rPr>
+        <w:t>=</w:t>
+      </w:r>
+      <w:r>
+        <w:rPr>
+          <w:rFonts w:ascii="Arial" w:hAnsi="Arial" w:cs="Arial"/>
+          <w:color w:val="A31515"/>
+          <w:sz w:val="19"/>
+          <w:szCs w:val="19"/>
+          <w:highlight w:val="white"/>
+          <w:lang w:val="en-US"/>
+        </w:rPr>
+        <w:t xml:space="preserve"> </w:t>
+      </w:r>
+      <w:r>
+        <w:rPr>
+          <w:rFonts w:ascii="Arial" w:hAnsi="Arial" w:cs="Arial"/>
+          <w:color w:val="000000"/>
+          <w:sz w:val="19"/>
+          <w:szCs w:val="19"/>
+          <w:highlight w:val="white"/>
+          <w:lang w:val="en-US"/>
+        </w:rPr>
+        <w:t>0;</w:t>
+      </w:r>
+      <w:r>
+        <w:rPr>
+          <w:rFonts w:ascii="Arial" w:hAnsi="Arial" w:cs="Arial"/>
+          <w:color w:val="A31515"/>
+          <w:sz w:val="19"/>
+          <w:szCs w:val="19"/>
+          <w:highlight w:val="white"/>
+          <w:lang w:val="en-US"/>
+        </w:rPr>
+        <w:t xml:space="preserve"> </w:t>
+      </w:r>
+      <w:r>
+        <w:rPr>
+          <w:rFonts w:ascii="Arial" w:hAnsi="Arial" w:cs="Arial"/>
+          <w:color w:val="008000"/>
+          <w:sz w:val="19"/>
+          <w:szCs w:val="19"/>
+          <w:highlight w:val="white"/>
+          <w:lang w:val="en-US"/>
+        </w:rPr>
+        <w:t>// Reset timer value</w:t>
+      </w:r>
+    </w:p>
+    <w:p>
+      <w:pPr>
+        <w:pStyle w:val="NoSpacing"/>
+        <w:rPr>
+          <w:rFonts w:ascii="Arial" w:hAnsi="Arial" w:cs="Arial"/>
+          <w:sz w:val="24"/>
+          <w:szCs w:val="24"/>
+          <w:lang w:val="en-US"/>
+        </w:rPr>
+      </w:pPr>
+    </w:p>
+    <w:p>
+      <w:pPr>
+        <w:pStyle w:val="NoSpacing"/>
+        <w:rPr>
+          <w:rFonts w:ascii="Arial" w:hAnsi="Arial" w:cs="Arial"/>
+          <w:b/>
+          <w:bCs/>
+          <w:sz w:val="24"/>
+          <w:szCs w:val="24"/>
+        </w:rPr>
+      </w:pPr>
+      <w:r>
+        <w:rPr>
+          <w:rFonts w:ascii="Arial" w:hAnsi="Arial" w:cs="Arial"/>
+          <w:b/>
+          <w:bCs/>
+          <w:sz w:val="24"/>
+          <w:szCs w:val="24"/>
+        </w:rPr>
+        <w:t>Reflectie:</w:t>
+      </w:r>
+    </w:p>
+    <w:p>
+      <w:pPr>
+        <w:pStyle w:val="NoSpacing"/>
+        <w:rPr>
+          <w:rFonts w:ascii="Arial" w:hAnsi="Arial" w:cs="Arial"/>
+          <w:sz w:val="24"/>
+          <w:szCs w:val="24"/>
+        </w:rPr>
+      </w:pPr>
+      <w:r>
+        <w:rPr>
+          <w:rFonts w:ascii="Arial" w:hAnsi="Arial" w:cs="Arial"/>
+          <w:sz w:val="24"/>
+          <w:szCs w:val="24"/>
+        </w:rPr>
+        <w:t xml:space="preserve">We hebben de hoeveelheid binair weergegeven op de poort </w:t>
+      </w:r>
       <w:proofErr w:type="spellStart"/>
       <w:r>
         <w:rPr>
@@ -15333,415 +15884,6 @@
           <w:szCs w:val="24"/>
         </w:rPr>
         <w:t>, omdat het ons niet gelukt was om het LCD scherm hiervoor te gebruiken.</w:t>
-      </w:r>
-      <w:r>
-        <w:rPr>
-          <w:rFonts w:ascii="Arial" w:hAnsi="Arial" w:cs="Arial"/>
-          <w:sz w:val="24"/>
-          <w:szCs w:val="24"/>
-        </w:rPr>
-        <w:t xml:space="preserve"> De </w:t>
-      </w:r>
-      <w:r>
-        <w:rPr>
-          <w:rFonts w:ascii="Arial" w:hAnsi="Arial" w:cs="Arial"/>
-          <w:sz w:val="24"/>
-          <w:szCs w:val="24"/>
-        </w:rPr>
-        <w:t>counter</w:t>
-      </w:r>
-      <w:r>
-        <w:rPr>
-          <w:rFonts w:ascii="Arial" w:hAnsi="Arial" w:cs="Arial"/>
-          <w:sz w:val="24"/>
-          <w:szCs w:val="24"/>
-        </w:rPr>
-        <w:t xml:space="preserve"> is zo te initialiseren:</w:t>
-      </w:r>
-    </w:p>
-    <w:p>
-      <w:pPr>
-        <w:pStyle w:val="NoSpacing"/>
-        <w:rPr>
-          <w:rFonts w:ascii="Arial" w:hAnsi="Arial" w:cs="Arial"/>
-          <w:sz w:val="24"/>
-          <w:szCs w:val="24"/>
-        </w:rPr>
-      </w:pPr>
-      <w:r>
-        <w:rPr>
-          <w:rFonts w:ascii="Arial" w:hAnsi="Arial" w:cs="Arial"/>
-          <w:color w:val="A000A0"/>
-          <w:sz w:val="19"/>
-          <w:szCs w:val="19"/>
-          <w:highlight w:val="white"/>
-        </w:rPr>
-        <w:t>TCCR1B</w:t>
-      </w:r>
-      <w:r>
-        <w:rPr>
-          <w:rFonts w:ascii="Arial" w:hAnsi="Arial" w:cs="Arial"/>
-          <w:color w:val="A31515"/>
-          <w:sz w:val="19"/>
-          <w:szCs w:val="19"/>
-          <w:highlight w:val="white"/>
-        </w:rPr>
-        <w:t xml:space="preserve"> </w:t>
-      </w:r>
-      <w:r>
-        <w:rPr>
-          <w:rFonts w:ascii="Arial" w:hAnsi="Arial" w:cs="Arial"/>
-          <w:color w:val="000000"/>
-          <w:sz w:val="19"/>
-          <w:szCs w:val="19"/>
-          <w:highlight w:val="white"/>
-        </w:rPr>
-        <w:t>|=</w:t>
-      </w:r>
-      <w:r>
-        <w:rPr>
-          <w:rFonts w:ascii="Arial" w:hAnsi="Arial" w:cs="Arial"/>
-          <w:color w:val="A31515"/>
-          <w:sz w:val="19"/>
-          <w:szCs w:val="19"/>
-          <w:highlight w:val="white"/>
-        </w:rPr>
-        <w:t xml:space="preserve"> </w:t>
-      </w:r>
-      <w:r>
-        <w:rPr>
-          <w:rFonts w:ascii="Arial" w:hAnsi="Arial" w:cs="Arial"/>
-          <w:color w:val="000000"/>
-          <w:sz w:val="19"/>
-          <w:szCs w:val="19"/>
-          <w:highlight w:val="white"/>
-        </w:rPr>
-        <w:t>(1</w:t>
-      </w:r>
-      <w:r>
-        <w:rPr>
-          <w:rFonts w:ascii="Arial" w:hAnsi="Arial" w:cs="Arial"/>
-          <w:color w:val="A31515"/>
-          <w:sz w:val="19"/>
-          <w:szCs w:val="19"/>
-          <w:highlight w:val="white"/>
-        </w:rPr>
-        <w:t xml:space="preserve"> </w:t>
-      </w:r>
-      <w:r>
-        <w:rPr>
-          <w:rFonts w:ascii="Arial" w:hAnsi="Arial" w:cs="Arial"/>
-          <w:color w:val="000000"/>
-          <w:sz w:val="19"/>
-          <w:szCs w:val="19"/>
-          <w:highlight w:val="white"/>
-        </w:rPr>
-        <w:t>&lt;&lt;</w:t>
-      </w:r>
-      <w:r>
-        <w:rPr>
-          <w:rFonts w:ascii="Arial" w:hAnsi="Arial" w:cs="Arial"/>
-          <w:color w:val="A31515"/>
-          <w:sz w:val="19"/>
-          <w:szCs w:val="19"/>
-          <w:highlight w:val="white"/>
-        </w:rPr>
-        <w:t xml:space="preserve"> </w:t>
-      </w:r>
-      <w:r>
-        <w:rPr>
-          <w:rFonts w:ascii="Arial" w:hAnsi="Arial" w:cs="Arial"/>
-          <w:color w:val="A000A0"/>
-          <w:sz w:val="19"/>
-          <w:szCs w:val="19"/>
-          <w:highlight w:val="white"/>
-        </w:rPr>
-        <w:t>CS10</w:t>
-      </w:r>
-      <w:r>
-        <w:rPr>
-          <w:rFonts w:ascii="Arial" w:hAnsi="Arial" w:cs="Arial"/>
-          <w:color w:val="000000"/>
-          <w:sz w:val="19"/>
-          <w:szCs w:val="19"/>
-          <w:highlight w:val="white"/>
-        </w:rPr>
-        <w:t>);</w:t>
-      </w:r>
-      <w:r>
-        <w:rPr>
-          <w:rFonts w:ascii="Arial" w:hAnsi="Arial" w:cs="Arial"/>
-          <w:color w:val="A31515"/>
-          <w:sz w:val="19"/>
-          <w:szCs w:val="19"/>
-          <w:highlight w:val="white"/>
-        </w:rPr>
-        <w:t xml:space="preserve"> </w:t>
-      </w:r>
-      <w:r>
-        <w:rPr>
-          <w:rFonts w:ascii="Arial" w:hAnsi="Arial" w:cs="Arial"/>
-          <w:color w:val="008000"/>
-          <w:sz w:val="19"/>
-          <w:szCs w:val="19"/>
-          <w:highlight w:val="white"/>
-        </w:rPr>
-        <w:t>// Set up timer</w:t>
-      </w:r>
-    </w:p>
-    <w:p>
-      <w:pPr>
-        <w:pStyle w:val="NoSpacing"/>
-        <w:rPr>
-          <w:rFonts w:ascii="Arial" w:hAnsi="Arial" w:cs="Arial"/>
-          <w:sz w:val="24"/>
-          <w:szCs w:val="24"/>
-        </w:rPr>
-      </w:pPr>
-      <w:r>
-        <w:rPr>
-          <w:rFonts w:ascii="Arial" w:hAnsi="Arial" w:cs="Arial"/>
-          <w:sz w:val="24"/>
-          <w:szCs w:val="24"/>
-        </w:rPr>
-        <w:t xml:space="preserve">Met TCNT1 kunnen wij de waarde van onze </w:t>
-      </w:r>
-      <w:r>
-        <w:rPr>
-          <w:rFonts w:ascii="Arial" w:hAnsi="Arial" w:cs="Arial"/>
-          <w:sz w:val="24"/>
-          <w:szCs w:val="24"/>
-        </w:rPr>
-        <w:t>counter</w:t>
-      </w:r>
-      <w:r>
-        <w:rPr>
-          <w:rFonts w:ascii="Arial" w:hAnsi="Arial" w:cs="Arial"/>
-          <w:sz w:val="24"/>
-          <w:szCs w:val="24"/>
-        </w:rPr>
-        <w:t xml:space="preserve"> pollen en resetten.</w:t>
-      </w:r>
-    </w:p>
-    <w:p>
-      <w:pPr>
-        <w:pStyle w:val="NoSpacing"/>
-        <w:rPr>
-          <w:rFonts w:ascii="Arial" w:hAnsi="Arial" w:cs="Arial"/>
-          <w:color w:val="000000"/>
-          <w:sz w:val="19"/>
-          <w:szCs w:val="19"/>
-          <w:lang w:val="en-US"/>
-        </w:rPr>
-      </w:pPr>
-      <w:r>
-        <w:rPr>
-          <w:rFonts w:ascii="Arial" w:hAnsi="Arial" w:cs="Arial"/>
-          <w:color w:val="0000FF"/>
-          <w:sz w:val="19"/>
-          <w:szCs w:val="19"/>
-          <w:highlight w:val="white"/>
-          <w:lang w:val="en-US"/>
-        </w:rPr>
-        <w:t>if</w:t>
-      </w:r>
-      <w:r>
-        <w:rPr>
-          <w:rFonts w:ascii="Arial" w:hAnsi="Arial" w:cs="Arial"/>
-          <w:color w:val="A31515"/>
-          <w:sz w:val="19"/>
-          <w:szCs w:val="19"/>
-          <w:highlight w:val="white"/>
-          <w:lang w:val="en-US"/>
-        </w:rPr>
-        <w:t xml:space="preserve"> </w:t>
-      </w:r>
-      <w:r>
-        <w:rPr>
-          <w:rFonts w:ascii="Arial" w:hAnsi="Arial" w:cs="Arial"/>
-          <w:color w:val="000000"/>
-          <w:sz w:val="19"/>
-          <w:szCs w:val="19"/>
-          <w:highlight w:val="white"/>
-          <w:lang w:val="en-US"/>
-        </w:rPr>
-        <w:t>(</w:t>
-      </w:r>
-      <w:r>
-        <w:rPr>
-          <w:rFonts w:ascii="Arial" w:hAnsi="Arial" w:cs="Arial"/>
-          <w:color w:val="A000A0"/>
-          <w:sz w:val="19"/>
-          <w:szCs w:val="19"/>
-          <w:highlight w:val="white"/>
-          <w:lang w:val="en-US"/>
-        </w:rPr>
-        <w:t>TCNT1</w:t>
-      </w:r>
-      <w:r>
-        <w:rPr>
-          <w:rFonts w:ascii="Arial" w:hAnsi="Arial" w:cs="Arial"/>
-          <w:color w:val="A31515"/>
-          <w:sz w:val="19"/>
-          <w:szCs w:val="19"/>
-          <w:highlight w:val="white"/>
-          <w:lang w:val="en-US"/>
-        </w:rPr>
-        <w:t xml:space="preserve"> </w:t>
-      </w:r>
-      <w:r>
-        <w:rPr>
-          <w:rFonts w:ascii="Arial" w:hAnsi="Arial" w:cs="Arial"/>
-          <w:color w:val="000000"/>
-          <w:sz w:val="19"/>
-          <w:szCs w:val="19"/>
-          <w:highlight w:val="white"/>
-          <w:lang w:val="en-US"/>
-        </w:rPr>
-        <w:t>&gt;=</w:t>
-      </w:r>
-      <w:r>
-        <w:rPr>
-          <w:rFonts w:ascii="Arial" w:hAnsi="Arial" w:cs="Arial"/>
-          <w:color w:val="A31515"/>
-          <w:sz w:val="19"/>
-          <w:szCs w:val="19"/>
-          <w:highlight w:val="white"/>
-          <w:lang w:val="en-US"/>
-        </w:rPr>
-        <w:t xml:space="preserve"> </w:t>
-      </w:r>
-      <w:r>
-        <w:rPr>
-          <w:rFonts w:ascii="Arial" w:hAnsi="Arial" w:cs="Arial"/>
-          <w:color w:val="000000"/>
-          <w:sz w:val="19"/>
-          <w:szCs w:val="19"/>
-          <w:highlight w:val="white"/>
-          <w:lang w:val="en-US"/>
-        </w:rPr>
-        <w:t>49999)</w:t>
-      </w:r>
-    </w:p>
-    <w:p>
-      <w:pPr>
-        <w:pStyle w:val="NoSpacing"/>
-        <w:rPr>
-          <w:rFonts w:ascii="Arial" w:hAnsi="Arial" w:cs="Arial"/>
-          <w:sz w:val="24"/>
-          <w:szCs w:val="24"/>
-          <w:lang w:val="en-US"/>
-        </w:rPr>
-      </w:pPr>
-      <w:r>
-        <w:rPr>
-          <w:rFonts w:ascii="Arial" w:hAnsi="Arial" w:cs="Arial"/>
-          <w:color w:val="A000A0"/>
-          <w:sz w:val="19"/>
-          <w:szCs w:val="19"/>
-          <w:highlight w:val="white"/>
-          <w:lang w:val="en-US"/>
-        </w:rPr>
-        <w:t>TCNT1</w:t>
-      </w:r>
-      <w:r>
-        <w:rPr>
-          <w:rFonts w:ascii="Arial" w:hAnsi="Arial" w:cs="Arial"/>
-          <w:color w:val="A31515"/>
-          <w:sz w:val="19"/>
-          <w:szCs w:val="19"/>
-          <w:highlight w:val="white"/>
-          <w:lang w:val="en-US"/>
-        </w:rPr>
-        <w:t xml:space="preserve"> </w:t>
-      </w:r>
-      <w:r>
-        <w:rPr>
-          <w:rFonts w:ascii="Arial" w:hAnsi="Arial" w:cs="Arial"/>
-          <w:color w:val="000000"/>
-          <w:sz w:val="19"/>
-          <w:szCs w:val="19"/>
-          <w:highlight w:val="white"/>
-          <w:lang w:val="en-US"/>
-        </w:rPr>
-        <w:t>=</w:t>
-      </w:r>
-      <w:r>
-        <w:rPr>
-          <w:rFonts w:ascii="Arial" w:hAnsi="Arial" w:cs="Arial"/>
-          <w:color w:val="A31515"/>
-          <w:sz w:val="19"/>
-          <w:szCs w:val="19"/>
-          <w:highlight w:val="white"/>
-          <w:lang w:val="en-US"/>
-        </w:rPr>
-        <w:t xml:space="preserve"> </w:t>
-      </w:r>
-      <w:r>
-        <w:rPr>
-          <w:rFonts w:ascii="Arial" w:hAnsi="Arial" w:cs="Arial"/>
-          <w:color w:val="000000"/>
-          <w:sz w:val="19"/>
-          <w:szCs w:val="19"/>
-          <w:highlight w:val="white"/>
-          <w:lang w:val="en-US"/>
-        </w:rPr>
-        <w:t>0;</w:t>
-      </w:r>
-      <w:r>
-        <w:rPr>
-          <w:rFonts w:ascii="Arial" w:hAnsi="Arial" w:cs="Arial"/>
-          <w:color w:val="A31515"/>
-          <w:sz w:val="19"/>
-          <w:szCs w:val="19"/>
-          <w:highlight w:val="white"/>
-          <w:lang w:val="en-US"/>
-        </w:rPr>
-        <w:t xml:space="preserve"> </w:t>
-      </w:r>
-      <w:r>
-        <w:rPr>
-          <w:rFonts w:ascii="Arial" w:hAnsi="Arial" w:cs="Arial"/>
-          <w:color w:val="008000"/>
-          <w:sz w:val="19"/>
-          <w:szCs w:val="19"/>
-          <w:highlight w:val="white"/>
-          <w:lang w:val="en-US"/>
-        </w:rPr>
-        <w:t>// Reset timer value</w:t>
-      </w:r>
-    </w:p>
-    <w:p>
-      <w:pPr>
-        <w:pStyle w:val="NoSpacing"/>
-        <w:rPr>
-          <w:rFonts w:ascii="Arial" w:hAnsi="Arial" w:cs="Arial"/>
-          <w:sz w:val="24"/>
-          <w:szCs w:val="24"/>
-          <w:lang w:val="en-US"/>
-        </w:rPr>
-      </w:pPr>
-    </w:p>
-    <w:p>
-      <w:pPr>
-        <w:pStyle w:val="NoSpacing"/>
-        <w:rPr>
-          <w:rFonts w:ascii="Arial" w:hAnsi="Arial" w:cs="Arial"/>
-          <w:b/>
-          <w:bCs/>
-          <w:sz w:val="24"/>
-          <w:szCs w:val="24"/>
-        </w:rPr>
-      </w:pPr>
-      <w:r>
-        <w:rPr>
-          <w:rFonts w:ascii="Arial" w:hAnsi="Arial" w:cs="Arial"/>
-          <w:b/>
-          <w:bCs/>
-          <w:sz w:val="24"/>
-          <w:szCs w:val="24"/>
-        </w:rPr>
-        <w:t>Reflectie:</w:t>
       </w:r>
     </w:p>
     <w:p>
@@ -15970,8 +16112,6 @@
         <w:pStyle w:val="NoSpacing"/>
         <w:rPr>
           <w:rFonts w:ascii="Arial" w:hAnsi="Arial" w:cs="Arial"/>
-          <w:b/>
-          <w:bCs/>
           <w:sz w:val="24"/>
           <w:szCs w:val="24"/>
         </w:rPr>
@@ -15985,6 +16125,24 @@
           <w:szCs w:val="24"/>
         </w:rPr>
         <w:t>Reflectie:</w:t>
+      </w:r>
+      <w:r>
+        <w:rPr>
+          <w:rFonts w:ascii="Arial" w:hAnsi="Arial" w:cs="Arial"/>
+          <w:b/>
+          <w:bCs/>
+          <w:sz w:val="24"/>
+          <w:szCs w:val="24"/>
+        </w:rPr>
+        <w:t xml:space="preserve"> </w:t>
+      </w:r>
+      <w:r>
+        <w:rPr>
+          <w:rFonts w:ascii="Arial" w:hAnsi="Arial" w:cs="Arial"/>
+          <w:sz w:val="24"/>
+          <w:szCs w:val="24"/>
+        </w:rPr>
+        <w:t>N.V.T.</w:t>
       </w:r>
     </w:p>
     <w:p>
@@ -17800,16 +17958,33 @@
     </w:p>
     <w:p>
       <w:pPr>
+        <w:rPr>
+          <w:rFonts w:ascii="Arial" w:eastAsiaTheme="majorEastAsia" w:hAnsi="Arial" w:cs="Arial"/>
+          <w:color w:val="2F5496" w:themeColor="accent1" w:themeShade="BF"/>
+          <w:sz w:val="26"/>
+          <w:szCs w:val="26"/>
+        </w:rPr>
+      </w:pPr>
+      <w:bookmarkStart w:id="28" w:name="_Toc36729067"/>
+      <w:r>
+        <w:rPr>
+          <w:rFonts w:ascii="Arial" w:hAnsi="Arial" w:cs="Arial"/>
+        </w:rPr>
+        <w:br w:type="page"/>
+      </w:r>
+    </w:p>
+    <w:p>
+      <w:pPr>
         <w:pStyle w:val="Heading2"/>
         <w:rPr>
           <w:rFonts w:ascii="Arial" w:hAnsi="Arial" w:cs="Arial"/>
         </w:rPr>
       </w:pPr>
-      <w:bookmarkStart w:id="28" w:name="_Toc36729067"/>
-      <w:r>
-        <w:rPr>
-          <w:rFonts w:ascii="Arial" w:hAnsi="Arial" w:cs="Arial"/>
-        </w:rPr>
+      <w:r>
+        <w:rPr>
+          <w:rFonts w:ascii="Arial" w:hAnsi="Arial" w:cs="Arial"/>
+        </w:rPr>
+        <w:lastRenderedPageBreak/>
         <w:t xml:space="preserve">Opdracht </w:t>
       </w:r>
       <w:proofErr w:type="spellStart"/>
@@ -17865,7 +18040,6 @@
           <w:sz w:val="24"/>
           <w:szCs w:val="24"/>
         </w:rPr>
-        <w:lastRenderedPageBreak/>
         <w:t xml:space="preserve">Na het onderzoeken van de voorbeeld code en de werking van de displays. Was het tijd om zelf aan de slag te gaan en code toe te voegen aan de gegeven voorbeeld code. </w:t>
       </w:r>
     </w:p>
@@ -19312,89 +19486,44 @@
     </w:p>
     <w:p>
       <w:pPr>
-        <w:pStyle w:val="NoSpacing"/>
-        <w:rPr>
-          <w:rFonts w:ascii="Arial" w:hAnsi="Arial" w:cs="Arial"/>
-          <w:color w:val="FF0000"/>
-          <w:sz w:val="24"/>
-          <w:szCs w:val="24"/>
-        </w:rPr>
-      </w:pPr>
-    </w:p>
-    <w:p>
-      <w:pPr>
-        <w:pStyle w:val="NoSpacing"/>
-        <w:rPr>
-          <w:rFonts w:ascii="Arial" w:hAnsi="Arial" w:cs="Arial"/>
-          <w:color w:val="FF0000"/>
-          <w:sz w:val="24"/>
-          <w:szCs w:val="24"/>
-        </w:rPr>
-      </w:pPr>
-    </w:p>
-    <w:p>
-      <w:pPr>
-        <w:pStyle w:val="NoSpacing"/>
-        <w:rPr>
-          <w:rFonts w:ascii="Arial" w:hAnsi="Arial" w:cs="Arial"/>
-          <w:color w:val="FF0000"/>
-          <w:sz w:val="24"/>
-          <w:szCs w:val="24"/>
-        </w:rPr>
-      </w:pPr>
-    </w:p>
-    <w:p>
-      <w:pPr>
-        <w:pStyle w:val="NoSpacing"/>
-        <w:rPr>
-          <w:rFonts w:ascii="Arial" w:hAnsi="Arial" w:cs="Arial"/>
-          <w:color w:val="FF0000"/>
-          <w:sz w:val="24"/>
-          <w:szCs w:val="24"/>
-        </w:rPr>
-      </w:pPr>
-    </w:p>
-    <w:p>
-      <w:pPr>
-        <w:pStyle w:val="NoSpacing"/>
-        <w:rPr>
-          <w:rFonts w:ascii="Arial" w:hAnsi="Arial" w:cs="Arial"/>
-          <w:color w:val="FF0000"/>
-          <w:sz w:val="24"/>
-          <w:szCs w:val="24"/>
-        </w:rPr>
-      </w:pPr>
-    </w:p>
-    <w:p>
-      <w:pPr>
-        <w:pStyle w:val="NoSpacing"/>
-        <w:rPr>
-          <w:rFonts w:ascii="Arial" w:hAnsi="Arial" w:cs="Arial"/>
-          <w:color w:val="FF0000"/>
-          <w:sz w:val="24"/>
-          <w:szCs w:val="24"/>
-        </w:rPr>
-      </w:pPr>
-    </w:p>
-    <w:p>
-      <w:pPr>
-        <w:pStyle w:val="NoSpacing"/>
-        <w:rPr>
-          <w:rFonts w:ascii="Arial" w:hAnsi="Arial" w:cs="Arial"/>
-          <w:color w:val="FF0000"/>
-          <w:sz w:val="24"/>
-          <w:szCs w:val="24"/>
-        </w:rPr>
-      </w:pPr>
-    </w:p>
-    <w:p>
-      <w:pPr>
         <w:pStyle w:val="Heading2"/>
         <w:rPr>
           <w:rFonts w:ascii="Arial" w:hAnsi="Arial" w:cs="Arial"/>
         </w:rPr>
       </w:pPr>
       <w:bookmarkStart w:id="30" w:name="_Toc36729069"/>
+    </w:p>
+    <w:p>
+      <w:pPr>
+        <w:pStyle w:val="Heading2"/>
+        <w:rPr>
+          <w:rFonts w:ascii="Arial" w:hAnsi="Arial" w:cs="Arial"/>
+        </w:rPr>
+      </w:pPr>
+    </w:p>
+    <w:p>
+      <w:pPr>
+        <w:pStyle w:val="Heading2"/>
+        <w:rPr>
+          <w:rFonts w:ascii="Arial" w:hAnsi="Arial" w:cs="Arial"/>
+        </w:rPr>
+      </w:pPr>
+    </w:p>
+    <w:p>
+      <w:pPr>
+        <w:pStyle w:val="Heading2"/>
+        <w:rPr>
+          <w:rFonts w:ascii="Arial" w:hAnsi="Arial" w:cs="Arial"/>
+        </w:rPr>
+      </w:pPr>
+    </w:p>
+    <w:p>
+      <w:pPr>
+        <w:pStyle w:val="Heading2"/>
+        <w:rPr>
+          <w:rFonts w:ascii="Arial" w:hAnsi="Arial" w:cs="Arial"/>
+        </w:rPr>
+      </w:pPr>
       <w:r>
         <w:rPr>
           <w:rFonts w:ascii="Arial" w:hAnsi="Arial" w:cs="Arial"/>
@@ -19445,45 +19574,45 @@
           <w:sz w:val="24"/>
           <w:szCs w:val="24"/>
         </w:rPr>
+        <w:t>De eerste</w:t>
+      </w:r>
+      <w:r>
+        <w:rPr>
+          <w:rFonts w:ascii="Arial" w:hAnsi="Arial" w:cs="Arial"/>
+          <w:sz w:val="24"/>
+          <w:szCs w:val="24"/>
+        </w:rPr>
+        <w:t xml:space="preserve"> tussenopdracht om te zorgen dat de 7-segmenten displays samen kunnen </w:t>
+      </w:r>
+      <w:r>
+        <w:rPr>
+          <w:rFonts w:ascii="Arial" w:hAnsi="Arial" w:cs="Arial"/>
+          <w:sz w:val="24"/>
+          <w:szCs w:val="24"/>
+        </w:rPr>
+        <w:t>werken.</w:t>
+      </w:r>
+    </w:p>
+    <w:p>
+      <w:pPr>
+        <w:pStyle w:val="NoSpacing"/>
+        <w:rPr>
+          <w:rFonts w:ascii="Arial" w:hAnsi="Arial" w:cs="Arial"/>
+          <w:b/>
+          <w:bCs/>
+          <w:sz w:val="24"/>
+          <w:szCs w:val="24"/>
+        </w:rPr>
+      </w:pPr>
+      <w:r>
+        <w:rPr>
+          <w:rFonts w:ascii="Arial" w:hAnsi="Arial" w:cs="Arial"/>
+          <w:b/>
+          <w:bCs/>
+          <w:sz w:val="24"/>
+          <w:szCs w:val="24"/>
+        </w:rPr>
         <w:lastRenderedPageBreak/>
-        <w:t>De eerste</w:t>
-      </w:r>
-      <w:r>
-        <w:rPr>
-          <w:rFonts w:ascii="Arial" w:hAnsi="Arial" w:cs="Arial"/>
-          <w:sz w:val="24"/>
-          <w:szCs w:val="24"/>
-        </w:rPr>
-        <w:t xml:space="preserve"> tussenopdracht om te zorgen dat de 7-segmenten displays samen kunnen </w:t>
-      </w:r>
-      <w:r>
-        <w:rPr>
-          <w:rFonts w:ascii="Arial" w:hAnsi="Arial" w:cs="Arial"/>
-          <w:sz w:val="24"/>
-          <w:szCs w:val="24"/>
-        </w:rPr>
-        <w:t>werken.</w:t>
-      </w:r>
-    </w:p>
-    <w:p>
-      <w:pPr>
-        <w:pStyle w:val="NoSpacing"/>
-        <w:rPr>
-          <w:rFonts w:ascii="Arial" w:hAnsi="Arial" w:cs="Arial"/>
-          <w:b/>
-          <w:bCs/>
-          <w:sz w:val="24"/>
-          <w:szCs w:val="24"/>
-        </w:rPr>
-      </w:pPr>
-      <w:r>
-        <w:rPr>
-          <w:rFonts w:ascii="Arial" w:hAnsi="Arial" w:cs="Arial"/>
-          <w:b/>
-          <w:bCs/>
-          <w:sz w:val="24"/>
-          <w:szCs w:val="24"/>
-        </w:rPr>
         <w:t>Oplossing:</w:t>
       </w:r>
     </w:p>
@@ -21003,7 +21132,6 @@
           <w:sz w:val="24"/>
           <w:szCs w:val="24"/>
         </w:rPr>
-        <w:lastRenderedPageBreak/>
         <w:br w:type="page"/>
       </w:r>
     </w:p>
@@ -24333,7 +24461,7 @@
 </file>
 
 <file path=customXml/itemProps1.xml><?xml version="1.0" encoding="utf-8"?>
-<ds:datastoreItem xmlns:ds="http://schemas.openxmlformats.org/officeDocument/2006/customXml" ds:itemID="{5805D7DF-EBA9-4ACE-9C13-CBD7916BD00B}">
+<ds:datastoreItem xmlns:ds="http://schemas.openxmlformats.org/officeDocument/2006/customXml" ds:itemID="{07B1FD5E-9B10-48FD-BA96-8EF7DE0CF128}">
   <ds:schemaRefs>
     <ds:schemaRef ds:uri="http://schemas.openxmlformats.org/officeDocument/2006/bibliography"/>
   </ds:schemaRefs>

</xml_diff>